<commit_message>
TS PP 1.4 and 1.5 Tamil final 13/07/2021
</commit_message>
<xml_diff>
--- a/TS-Padam/TS-1.4/TS 1.4 Tamil Pada Paatam Corrections.docx
+++ b/TS-Padam/TS-1.4/TS 1.4 Tamil Pada Paatam Corrections.docx
@@ -100,10 +100,30 @@
           <w:bCs/>
           <w:sz w:val="32"/>
           <w:szCs w:val="32"/>
-          <w:highlight w:val="red"/>
           <w:u w:val="single"/>
         </w:rPr>
-        <w:t>??????</w:t>
+        <w:t>30</w:t>
+      </w:r>
+      <w:r>
+        <w:rPr>
+          <w:b/>
+          <w:bCs/>
+          <w:sz w:val="32"/>
+          <w:szCs w:val="32"/>
+          <w:u w:val="single"/>
+          <w:vertAlign w:val="superscript"/>
+        </w:rPr>
+        <w:t>th</w:t>
+      </w:r>
+      <w:r>
+        <w:rPr>
+          <w:b/>
+          <w:bCs/>
+          <w:sz w:val="32"/>
+          <w:szCs w:val="32"/>
+          <w:u w:val="single"/>
+        </w:rPr>
+        <w:t xml:space="preserve"> June 2021</w:t>
       </w:r>
     </w:p>
     <w:p>
@@ -122,7 +142,25 @@
           <w:sz w:val="32"/>
           <w:szCs w:val="32"/>
         </w:rPr>
-        <w:t>(ignore those which are already incorporated in your book’s version and date)</w:t>
+        <w:t>(</w:t>
+      </w:r>
+      <w:proofErr w:type="gramStart"/>
+      <w:r>
+        <w:rPr>
+          <w:bCs/>
+          <w:sz w:val="32"/>
+          <w:szCs w:val="32"/>
+        </w:rPr>
+        <w:t>ignore</w:t>
+      </w:r>
+      <w:proofErr w:type="gramEnd"/>
+      <w:r>
+        <w:rPr>
+          <w:bCs/>
+          <w:sz w:val="32"/>
+          <w:szCs w:val="32"/>
+        </w:rPr>
+        <w:t xml:space="preserve"> those which are already incorporated in your book’s version and date)</w:t>
       </w:r>
     </w:p>
     <w:tbl>
@@ -153,12 +191,16 @@
               <w:spacing w:before="0" w:line="240" w:lineRule="auto"/>
               <w:jc w:val="center"/>
               <w:rPr>
+                <w:b/>
+                <w:bCs/>
                 <w:sz w:val="32"/>
                 <w:szCs w:val="32"/>
               </w:rPr>
             </w:pPr>
             <w:r>
               <w:rPr>
+                <w:b/>
+                <w:bCs/>
                 <w:sz w:val="32"/>
                 <w:szCs w:val="32"/>
               </w:rPr>
@@ -170,12 +212,16 @@
               <w:spacing w:before="0" w:line="240" w:lineRule="auto"/>
               <w:jc w:val="center"/>
               <w:rPr>
+                <w:b/>
+                <w:bCs/>
                 <w:sz w:val="32"/>
                 <w:szCs w:val="32"/>
               </w:rPr>
             </w:pPr>
             <w:r>
               <w:rPr>
+                <w:b/>
+                <w:bCs/>
                 <w:sz w:val="32"/>
                 <w:szCs w:val="32"/>
               </w:rPr>
@@ -192,12 +238,16 @@
               <w:spacing w:before="0" w:line="240" w:lineRule="auto"/>
               <w:jc w:val="center"/>
               <w:rPr>
+                <w:b/>
+                <w:bCs/>
                 <w:sz w:val="32"/>
                 <w:szCs w:val="32"/>
               </w:rPr>
             </w:pPr>
             <w:r>
               <w:rPr>
+                <w:b/>
+                <w:bCs/>
                 <w:sz w:val="32"/>
                 <w:szCs w:val="32"/>
               </w:rPr>
@@ -215,12 +265,16 @@
               <w:ind w:right="-18"/>
               <w:jc w:val="center"/>
               <w:rPr>
+                <w:b/>
+                <w:bCs/>
                 <w:sz w:val="32"/>
                 <w:szCs w:val="32"/>
               </w:rPr>
             </w:pPr>
             <w:r>
               <w:rPr>
+                <w:b/>
+                <w:bCs/>
                 <w:sz w:val="32"/>
                 <w:szCs w:val="32"/>
               </w:rPr>
@@ -286,7 +340,6 @@
                 <w:b/>
                 <w:sz w:val="28"/>
                 <w:szCs w:val="28"/>
-                <w:highlight w:val="cyan"/>
               </w:rPr>
             </w:pPr>
             <w:r>
@@ -295,7 +348,6 @@
                 <w:b/>
                 <w:sz w:val="28"/>
                 <w:szCs w:val="28"/>
-                <w:highlight w:val="cyan"/>
               </w:rPr>
               <w:t>TS 1.4.46.3 – Padam</w:t>
             </w:r>
@@ -312,7 +364,6 @@
                 <w:b/>
                 <w:sz w:val="28"/>
                 <w:szCs w:val="28"/>
-                <w:highlight w:val="cyan"/>
               </w:rPr>
             </w:pPr>
             <w:r>
@@ -321,7 +372,6 @@
                 <w:b/>
                 <w:sz w:val="28"/>
                 <w:szCs w:val="28"/>
-                <w:highlight w:val="cyan"/>
               </w:rPr>
               <w:t>Padam No. – 25</w:t>
             </w:r>
@@ -346,7 +396,6 @@
                 <w:b/>
                 <w:sz w:val="28"/>
                 <w:szCs w:val="28"/>
-                <w:highlight w:val="cyan"/>
               </w:rPr>
               <w:t>Panchaati No. - 54</w:t>
             </w:r>
@@ -789,25 +838,25 @@
                 <w:sz w:val="32"/>
                 <w:szCs w:val="32"/>
               </w:rPr>
-              <w:t xml:space="preserve">(it is </w:t>
-            </w:r>
-            <w:proofErr w:type="spellStart"/>
+              <w:t>(</w:t>
+            </w:r>
+            <w:proofErr w:type="gramStart"/>
             <w:r>
               <w:rPr>
                 <w:bCs/>
                 <w:sz w:val="32"/>
                 <w:szCs w:val="32"/>
               </w:rPr>
-              <w:t>hraswam</w:t>
-            </w:r>
-            <w:proofErr w:type="spellEnd"/>
+              <w:t>it</w:t>
+            </w:r>
+            <w:proofErr w:type="gramEnd"/>
             <w:r>
               <w:rPr>
                 <w:bCs/>
                 <w:sz w:val="32"/>
                 <w:szCs w:val="32"/>
               </w:rPr>
-              <w:t>)</w:t>
+              <w:t xml:space="preserve"> is hraswam)</w:t>
             </w:r>
           </w:p>
         </w:tc>
@@ -979,7 +1028,25 @@
           <w:sz w:val="32"/>
           <w:szCs w:val="32"/>
         </w:rPr>
-        <w:t>(ignore those which are already incorporated in your book’s version and date)</w:t>
+        <w:t>(</w:t>
+      </w:r>
+      <w:proofErr w:type="gramStart"/>
+      <w:r>
+        <w:rPr>
+          <w:bCs/>
+          <w:sz w:val="32"/>
+          <w:szCs w:val="32"/>
+        </w:rPr>
+        <w:t>ignore</w:t>
+      </w:r>
+      <w:proofErr w:type="gramEnd"/>
+      <w:r>
+        <w:rPr>
+          <w:bCs/>
+          <w:sz w:val="32"/>
+          <w:szCs w:val="32"/>
+        </w:rPr>
+        <w:t xml:space="preserve"> those which are already incorporated in your book’s version and date)</w:t>
       </w:r>
     </w:p>
     <w:tbl>
@@ -1168,19 +1235,8 @@
                 <w:sz w:val="28"/>
                 <w:szCs w:val="28"/>
               </w:rPr>
-              <w:t xml:space="preserve">TS 1.4.27.1 – </w:t>
-            </w:r>
-            <w:proofErr w:type="spellStart"/>
-            <w:r>
-              <w:rPr>
-                <w:rFonts w:cs="Arial"/>
-                <w:b/>
-                <w:sz w:val="28"/>
-                <w:szCs w:val="28"/>
-              </w:rPr>
-              <w:t>Vaakyam</w:t>
-            </w:r>
-            <w:proofErr w:type="spellEnd"/>
+              <w:t>TS 1.4.27.1 – Vaakyam</w:t>
+            </w:r>
           </w:p>
           <w:p>
             <w:pPr>
@@ -2386,7 +2442,25 @@
           <w:sz w:val="28"/>
           <w:szCs w:val="28"/>
         </w:rPr>
-        <w:t>(ignore those which are already incorporated in your book’s version and date)</w:t>
+        <w:t>(</w:t>
+      </w:r>
+      <w:proofErr w:type="gramStart"/>
+      <w:r>
+        <w:rPr>
+          <w:b/>
+          <w:sz w:val="28"/>
+          <w:szCs w:val="28"/>
+        </w:rPr>
+        <w:t>ignore</w:t>
+      </w:r>
+      <w:proofErr w:type="gramEnd"/>
+      <w:r>
+        <w:rPr>
+          <w:b/>
+          <w:sz w:val="28"/>
+          <w:szCs w:val="28"/>
+        </w:rPr>
+        <w:t xml:space="preserve"> those which are already incorporated in your book’s version and date)</w:t>
       </w:r>
     </w:p>
     <w:tbl>
@@ -2576,19 +2650,8 @@
                 <w:sz w:val="28"/>
                 <w:szCs w:val="28"/>
               </w:rPr>
-              <w:t xml:space="preserve">TS 1.4.18.1 – </w:t>
-            </w:r>
-            <w:proofErr w:type="spellStart"/>
-            <w:r>
-              <w:rPr>
-                <w:rFonts w:cs="Arial"/>
-                <w:b/>
-                <w:sz w:val="28"/>
-                <w:szCs w:val="28"/>
-              </w:rPr>
-              <w:t>Vaakyam</w:t>
-            </w:r>
-            <w:proofErr w:type="spellEnd"/>
+              <w:t>TS 1.4.18.1 – Vaakyam</w:t>
+            </w:r>
           </w:p>
           <w:p>
             <w:pPr>
@@ -2944,19 +3007,8 @@
                 <w:sz w:val="28"/>
                 <w:szCs w:val="28"/>
               </w:rPr>
-              <w:t xml:space="preserve">TS 1.4.20.1 – </w:t>
-            </w:r>
-            <w:proofErr w:type="spellStart"/>
-            <w:r>
-              <w:rPr>
-                <w:rFonts w:cs="Arial"/>
-                <w:b/>
-                <w:sz w:val="28"/>
-                <w:szCs w:val="28"/>
-              </w:rPr>
-              <w:t>Vaakyam</w:t>
-            </w:r>
-            <w:proofErr w:type="spellEnd"/>
+              <w:t>TS 1.4.20.1 – Vaakyam</w:t>
+            </w:r>
           </w:p>
           <w:p>
             <w:pPr>
@@ -3390,19 +3442,8 @@
                 <w:sz w:val="28"/>
                 <w:szCs w:val="28"/>
               </w:rPr>
-              <w:t xml:space="preserve">TS 1.4.42.1 – </w:t>
-            </w:r>
-            <w:proofErr w:type="spellStart"/>
-            <w:r>
-              <w:rPr>
-                <w:rFonts w:cs="Arial"/>
-                <w:b/>
-                <w:sz w:val="28"/>
-                <w:szCs w:val="28"/>
-              </w:rPr>
-              <w:t>Vaakyam</w:t>
-            </w:r>
-            <w:proofErr w:type="spellEnd"/>
+              <w:t>TS 1.4.42.1 – Vaakyam</w:t>
+            </w:r>
           </w:p>
           <w:p>
             <w:pPr>
@@ -3818,19 +3859,8 @@
                 <w:sz w:val="28"/>
                 <w:szCs w:val="28"/>
               </w:rPr>
-              <w:t>(</w:t>
-            </w:r>
-            <w:proofErr w:type="spellStart"/>
-            <w:r>
-              <w:rPr>
-                <w:rFonts w:cs="Arial"/>
-                <w:bCs/>
-                <w:sz w:val="28"/>
-                <w:szCs w:val="28"/>
-              </w:rPr>
-              <w:t>visargam</w:t>
-            </w:r>
-            <w:proofErr w:type="spellEnd"/>
+              <w:t>(visargam</w:t>
+            </w:r>
             <w:r>
               <w:rPr>
                 <w:rFonts w:ascii="BRH Devanagari Extra" w:hAnsi="BRH Devanagari Extra" w:cs="BRH Devanagari Extra"/>
@@ -4471,7 +4501,25 @@
           <w:sz w:val="32"/>
           <w:szCs w:val="32"/>
         </w:rPr>
-        <w:t>(ignore those which are already incorporated in your book’s version and date)</w:t>
+        <w:t>(</w:t>
+      </w:r>
+      <w:proofErr w:type="gramStart"/>
+      <w:r>
+        <w:rPr>
+          <w:bCs/>
+          <w:sz w:val="32"/>
+          <w:szCs w:val="32"/>
+        </w:rPr>
+        <w:t>ignore</w:t>
+      </w:r>
+      <w:proofErr w:type="gramEnd"/>
+      <w:r>
+        <w:rPr>
+          <w:bCs/>
+          <w:sz w:val="32"/>
+          <w:szCs w:val="32"/>
+        </w:rPr>
+        <w:t xml:space="preserve"> those which are already incorporated in your book’s version and date)</w:t>
       </w:r>
     </w:p>
     <w:tbl>
@@ -4661,19 +4709,8 @@
                 <w:sz w:val="28"/>
                 <w:szCs w:val="28"/>
               </w:rPr>
-              <w:t xml:space="preserve">TS 1.4.13.1 – </w:t>
-            </w:r>
-            <w:proofErr w:type="spellStart"/>
-            <w:r>
-              <w:rPr>
-                <w:rFonts w:cs="Arial"/>
-                <w:b/>
-                <w:sz w:val="28"/>
-                <w:szCs w:val="28"/>
-              </w:rPr>
-              <w:t>Vaakyam</w:t>
-            </w:r>
-            <w:proofErr w:type="spellEnd"/>
+              <w:t>TS 1.4.13.1 – Vaakyam</w:t>
+            </w:r>
           </w:p>
           <w:p>
             <w:pPr>
@@ -5287,7 +5324,23 @@
           <w:b/>
           <w:bCs/>
         </w:rPr>
-        <w:t>(ignore those which are already incorporated in your book’s version and date)</w:t>
+        <w:t>(</w:t>
+      </w:r>
+      <w:proofErr w:type="gramStart"/>
+      <w:r>
+        <w:rPr>
+          <w:b/>
+          <w:bCs/>
+        </w:rPr>
+        <w:t>ignore</w:t>
+      </w:r>
+      <w:proofErr w:type="gramEnd"/>
+      <w:r>
+        <w:rPr>
+          <w:b/>
+          <w:bCs/>
+        </w:rPr>
+        <w:t xml:space="preserve"> those which are already incorporated in your book’s version and date)</w:t>
       </w:r>
     </w:p>
     <w:tbl>
@@ -5419,19 +5472,18 @@
                 <w:szCs w:val="28"/>
                 <w:lang w:bidi="ta-IN"/>
               </w:rPr>
-              <w:t xml:space="preserve">This Correction is common to nearly 30 places where this </w:t>
-            </w:r>
-            <w:proofErr w:type="spellStart"/>
+              <w:t>This Correction is common to nearly 30 places where this padam is repeated from 5</w:t>
+            </w:r>
             <w:r>
               <w:rPr>
                 <w:rFonts w:cs="Latha"/>
                 <w:sz w:val="28"/>
                 <w:szCs w:val="28"/>
-                <w:lang w:bidi="ta-IN"/>
-              </w:rPr>
-              <w:t>padam</w:t>
-            </w:r>
-            <w:proofErr w:type="spellEnd"/>
+                <w:vertAlign w:val="superscript"/>
+                <w:lang w:bidi="ta-IN"/>
+              </w:rPr>
+              <w:t>th</w:t>
+            </w:r>
             <w:r>
               <w:rPr>
                 <w:rFonts w:cs="Latha"/>
@@ -5439,38 +5491,8 @@
                 <w:szCs w:val="28"/>
                 <w:lang w:bidi="ta-IN"/>
               </w:rPr>
-              <w:t xml:space="preserve"> is repeated from 5</w:t>
-            </w:r>
-            <w:r>
-              <w:rPr>
-                <w:rFonts w:cs="Latha"/>
-                <w:sz w:val="28"/>
-                <w:szCs w:val="28"/>
-                <w:vertAlign w:val="superscript"/>
-                <w:lang w:bidi="ta-IN"/>
-              </w:rPr>
-              <w:t>th</w:t>
-            </w:r>
-            <w:r>
-              <w:rPr>
-                <w:rFonts w:cs="Latha"/>
-                <w:sz w:val="28"/>
-                <w:szCs w:val="28"/>
-                <w:lang w:bidi="ta-IN"/>
-              </w:rPr>
-              <w:t xml:space="preserve"> </w:t>
-            </w:r>
-            <w:proofErr w:type="spellStart"/>
-            <w:r>
-              <w:rPr>
-                <w:rFonts w:cs="Latha"/>
-                <w:sz w:val="28"/>
-                <w:szCs w:val="28"/>
-                <w:lang w:bidi="ta-IN"/>
-              </w:rPr>
-              <w:t>Panchati</w:t>
-            </w:r>
-            <w:proofErr w:type="spellEnd"/>
+              <w:t xml:space="preserve"> Panchati</w:t>
+            </w:r>
           </w:p>
         </w:tc>
         <w:tc>
@@ -6079,31 +6101,7 @@
                 <w:szCs w:val="32"/>
                 <w:lang w:bidi="ta-IN"/>
               </w:rPr>
-              <w:t xml:space="preserve"> (all </w:t>
-            </w:r>
-            <w:proofErr w:type="spellStart"/>
-            <w:r>
-              <w:rPr>
-                <w:rFonts w:ascii="Latha" w:hAnsi="Latha" w:cs="Latha"/>
-                <w:b/>
-                <w:bCs/>
-                <w:sz w:val="32"/>
-                <w:szCs w:val="32"/>
-                <w:lang w:bidi="ta-IN"/>
-              </w:rPr>
-              <w:t>dheergam</w:t>
-            </w:r>
-            <w:proofErr w:type="spellEnd"/>
-            <w:r>
-              <w:rPr>
-                <w:rFonts w:ascii="Latha" w:hAnsi="Latha" w:cs="Latha"/>
-                <w:b/>
-                <w:bCs/>
-                <w:sz w:val="32"/>
-                <w:szCs w:val="32"/>
-                <w:lang w:bidi="ta-IN"/>
-              </w:rPr>
-              <w:t>)</w:t>
+              <w:t xml:space="preserve"> (all dheergam)</w:t>
             </w:r>
           </w:p>
         </w:tc>
@@ -6124,6 +6122,7 @@
                 <w:lang w:bidi="ta-IN"/>
               </w:rPr>
             </w:pPr>
+            <w:proofErr w:type="gramStart"/>
             <w:r>
               <w:rPr>
                 <w:rFonts w:cs="Latha"/>
@@ -6131,7 +6130,17 @@
                 <w:szCs w:val="28"/>
                 <w:lang w:bidi="ta-IN"/>
               </w:rPr>
-              <w:t>1.4.29.1  Padam 6</w:t>
+              <w:t>1.4.29.1  Padam</w:t>
+            </w:r>
+            <w:proofErr w:type="gramEnd"/>
+            <w:r>
+              <w:rPr>
+                <w:rFonts w:cs="Latha"/>
+                <w:sz w:val="28"/>
+                <w:szCs w:val="28"/>
+                <w:lang w:bidi="ta-IN"/>
+              </w:rPr>
+              <w:t xml:space="preserve"> 6</w:t>
             </w:r>
           </w:p>
         </w:tc>
@@ -6447,27 +6456,7 @@
                 <w:szCs w:val="28"/>
                 <w:lang w:bidi="ta-IN"/>
               </w:rPr>
-              <w:t xml:space="preserve"> (</w:t>
-            </w:r>
-            <w:proofErr w:type="spellStart"/>
-            <w:r>
-              <w:rPr>
-                <w:rFonts w:ascii="Latha" w:hAnsi="Latha" w:cs="Latha"/>
-                <w:sz w:val="28"/>
-                <w:szCs w:val="28"/>
-                <w:lang w:bidi="ta-IN"/>
-              </w:rPr>
-              <w:t>dheergam</w:t>
-            </w:r>
-            <w:proofErr w:type="spellEnd"/>
-            <w:r>
-              <w:rPr>
-                <w:rFonts w:ascii="Latha" w:hAnsi="Latha" w:cs="Latha"/>
-                <w:sz w:val="28"/>
-                <w:szCs w:val="28"/>
-                <w:lang w:bidi="ta-IN"/>
-              </w:rPr>
-              <w:t>)</w:t>
+              <w:t xml:space="preserve"> (dheergam)</w:t>
             </w:r>
           </w:p>
         </w:tc>
@@ -6773,27 +6762,7 @@
                 <w:sz w:val="36"/>
                 <w:szCs w:val="28"/>
               </w:rPr>
-              <w:t xml:space="preserve"> (</w:t>
-            </w:r>
-            <w:proofErr w:type="spellStart"/>
-            <w:r>
-              <w:rPr>
-                <w:rFonts w:ascii="BRH Tamil Tab Extra" w:hAnsi="BRH Tamil Tab Extra" w:cs="Latha"/>
-                <w:b/>
-                <w:sz w:val="36"/>
-                <w:szCs w:val="28"/>
-              </w:rPr>
-              <w:t>visargam</w:t>
-            </w:r>
-            <w:proofErr w:type="spellEnd"/>
-            <w:r>
-              <w:rPr>
-                <w:rFonts w:ascii="BRH Tamil Tab Extra" w:hAnsi="BRH Tamil Tab Extra" w:cs="Latha"/>
-                <w:b/>
-                <w:sz w:val="36"/>
-                <w:szCs w:val="28"/>
-              </w:rPr>
-              <w:t>)</w:t>
+              <w:t xml:space="preserve"> (visargam)</w:t>
             </w:r>
           </w:p>
         </w:tc>
@@ -7950,7 +7919,23 @@
           <w:b/>
           <w:bCs/>
         </w:rPr>
-        <w:t>(ignore those which are already incorporated in your book’s version and date)</w:t>
+        <w:t>(</w:t>
+      </w:r>
+      <w:proofErr w:type="gramStart"/>
+      <w:r>
+        <w:rPr>
+          <w:b/>
+          <w:bCs/>
+        </w:rPr>
+        <w:t>ignore</w:t>
+      </w:r>
+      <w:proofErr w:type="gramEnd"/>
+      <w:r>
+        <w:rPr>
+          <w:b/>
+          <w:bCs/>
+        </w:rPr>
+        <w:t xml:space="preserve"> those which are already incorporated in your book’s version and date)</w:t>
       </w:r>
     </w:p>
     <w:tbl>
@@ -8091,19 +8076,8 @@
                 <w:szCs w:val="28"/>
                 <w:lang w:bidi="ta-IN"/>
               </w:rPr>
-              <w:t xml:space="preserve"> </w:t>
-            </w:r>
-            <w:proofErr w:type="spellStart"/>
-            <w:r>
-              <w:rPr>
-                <w:rFonts w:cs="Latha"/>
-                <w:sz w:val="28"/>
-                <w:szCs w:val="28"/>
-                <w:lang w:bidi="ta-IN"/>
-              </w:rPr>
-              <w:t>Vaakyam</w:t>
-            </w:r>
-            <w:proofErr w:type="spellEnd"/>
+              <w:t xml:space="preserve"> Vaakyam</w:t>
+            </w:r>
           </w:p>
         </w:tc>
         <w:tc>
@@ -8917,9 +8891,9 @@
                 <w:szCs w:val="28"/>
                 <w:lang w:bidi="ta-IN"/>
               </w:rPr>
-              <w:t xml:space="preserve">TS 1.4.1.2  </w:t>
-            </w:r>
-            <w:proofErr w:type="spellStart"/>
+              <w:t xml:space="preserve">TS </w:t>
+            </w:r>
+            <w:proofErr w:type="gramStart"/>
             <w:r>
               <w:rPr>
                 <w:rFonts w:cs="Latha"/>
@@ -8927,9 +8901,9 @@
                 <w:szCs w:val="28"/>
                 <w:lang w:bidi="ta-IN"/>
               </w:rPr>
-              <w:t>Vaakyam</w:t>
-            </w:r>
-            <w:proofErr w:type="spellEnd"/>
+              <w:t>1.4.1.2  Vaakyam</w:t>
+            </w:r>
+            <w:proofErr w:type="gramEnd"/>
           </w:p>
         </w:tc>
         <w:tc>
@@ -9577,19 +9551,8 @@
                 <w:szCs w:val="28"/>
                 <w:lang w:bidi="ta-IN"/>
               </w:rPr>
-              <w:t xml:space="preserve">TS 1.4.44.3 </w:t>
-            </w:r>
-            <w:proofErr w:type="spellStart"/>
-            <w:r>
-              <w:rPr>
-                <w:rFonts w:cs="Arial"/>
-                <w:sz w:val="28"/>
-                <w:szCs w:val="28"/>
-                <w:lang w:bidi="ta-IN"/>
-              </w:rPr>
-              <w:t>Vaakyam</w:t>
-            </w:r>
-            <w:proofErr w:type="spellEnd"/>
+              <w:t>TS 1.4.44.3 Vaakyam</w:t>
+            </w:r>
           </w:p>
         </w:tc>
         <w:tc>
@@ -10415,6 +10378,7 @@
     <w:lsdException w:name="HTML Sample" w:semiHidden="1" w:unhideWhenUsed="1"/>
     <w:lsdException w:name="HTML Typewriter" w:semiHidden="1" w:unhideWhenUsed="1"/>
     <w:lsdException w:name="HTML Variable" w:semiHidden="1" w:unhideWhenUsed="1"/>
+    <w:lsdException w:name="Normal Table" w:semiHidden="1" w:unhideWhenUsed="1"/>
     <w:lsdException w:name="annotation subject" w:semiHidden="1" w:unhideWhenUsed="1"/>
     <w:lsdException w:name="No List" w:semiHidden="1" w:unhideWhenUsed="1"/>
     <w:lsdException w:name="Outline List 1" w:semiHidden="1" w:unhideWhenUsed="1"/>
@@ -10457,8 +10421,11 @@
     <w:lsdException w:name="Table Contemporary" w:semiHidden="1" w:unhideWhenUsed="1"/>
     <w:lsdException w:name="Table Elegant" w:semiHidden="1" w:unhideWhenUsed="1"/>
     <w:lsdException w:name="Table Professional" w:semiHidden="1" w:unhideWhenUsed="1"/>
+    <w:lsdException w:name="Table Subtle 1" w:semiHidden="1" w:unhideWhenUsed="1"/>
     <w:lsdException w:name="Table Subtle 2" w:semiHidden="1" w:unhideWhenUsed="1"/>
     <w:lsdException w:name="Table Web 1" w:semiHidden="1" w:unhideWhenUsed="1"/>
+    <w:lsdException w:name="Table Web 2" w:semiHidden="1" w:unhideWhenUsed="1"/>
+    <w:lsdException w:name="Table Web 3" w:semiHidden="1" w:unhideWhenUsed="1"/>
     <w:lsdException w:name="Balloon Text" w:semiHidden="1" w:unhideWhenUsed="1"/>
     <w:lsdException w:name="Table Grid" w:uiPriority="59"/>
     <w:lsdException w:name="Table Theme" w:semiHidden="1" w:unhideWhenUsed="1"/>

</xml_diff>

<commit_message>
TS 1.4 Tamil Corr. Purshed - 06/01/2022
</commit_message>
<xml_diff>
--- a/TS-Padam/TS-1.4/TS 1.4 Tamil Pada Paatam Corrections.docx
+++ b/TS-Padam/TS-1.4/TS 1.4 Tamil Pada Paatam Corrections.docx
@@ -1,6 +1,6 @@
 
 <file path=word/document.xml><?xml version="1.0" encoding="utf-8"?>
-<w:document xmlns:wpc="http://schemas.microsoft.com/office/word/2010/wordprocessingCanvas" xmlns:cx="http://schemas.microsoft.com/office/drawing/2014/chartex" xmlns:cx1="http://schemas.microsoft.com/office/drawing/2015/9/8/chartex" xmlns:mc="http://schemas.openxmlformats.org/markup-compatibility/2006" xmlns:o="urn:schemas-microsoft-com:office:office" xmlns:r="http://schemas.openxmlformats.org/officeDocument/2006/relationships" xmlns:m="http://schemas.openxmlformats.org/officeDocument/2006/math" xmlns:v="urn:schemas-microsoft-com:vml" xmlns:wp14="http://schemas.microsoft.com/office/word/2010/wordprocessingDrawing" xmlns:wp="http://schemas.openxmlformats.org/drawingml/2006/wordprocessingDrawing" xmlns:w10="urn:schemas-microsoft-com:office:word" xmlns:w="http://schemas.openxmlformats.org/wordprocessingml/2006/main" xmlns:w14="http://schemas.microsoft.com/office/word/2010/wordml" xmlns:w15="http://schemas.microsoft.com/office/word/2012/wordml" xmlns:w16se="http://schemas.microsoft.com/office/word/2015/wordml/symex" xmlns:wpg="http://schemas.microsoft.com/office/word/2010/wordprocessingGroup" xmlns:wpi="http://schemas.microsoft.com/office/word/2010/wordprocessingInk" xmlns:wne="http://schemas.microsoft.com/office/word/2006/wordml" xmlns:wps="http://schemas.microsoft.com/office/word/2010/wordprocessingShape" mc:Ignorable="w14 w15 w16se wp14">
+<w:document xmlns:wpc="http://schemas.microsoft.com/office/word/2010/wordprocessingCanvas" xmlns:cx="http://schemas.microsoft.com/office/drawing/2014/chartex" xmlns:cx1="http://schemas.microsoft.com/office/drawing/2015/9/8/chartex" xmlns:cx2="http://schemas.microsoft.com/office/drawing/2015/10/21/chartex" xmlns:cx3="http://schemas.microsoft.com/office/drawing/2016/5/9/chartex" xmlns:cx4="http://schemas.microsoft.com/office/drawing/2016/5/10/chartex" xmlns:cx5="http://schemas.microsoft.com/office/drawing/2016/5/11/chartex" xmlns:cx6="http://schemas.microsoft.com/office/drawing/2016/5/12/chartex" xmlns:cx7="http://schemas.microsoft.com/office/drawing/2016/5/13/chartex" xmlns:cx8="http://schemas.microsoft.com/office/drawing/2016/5/14/chartex" xmlns:mc="http://schemas.openxmlformats.org/markup-compatibility/2006" xmlns:aink="http://schemas.microsoft.com/office/drawing/2016/ink" xmlns:am3d="http://schemas.microsoft.com/office/drawing/2017/model3d" xmlns:o="urn:schemas-microsoft-com:office:office" xmlns:r="http://schemas.openxmlformats.org/officeDocument/2006/relationships" xmlns:m="http://schemas.openxmlformats.org/officeDocument/2006/math" xmlns:v="urn:schemas-microsoft-com:vml" xmlns:wp14="http://schemas.microsoft.com/office/word/2010/wordprocessingDrawing" xmlns:wp="http://schemas.openxmlformats.org/drawingml/2006/wordprocessingDrawing" xmlns:w10="urn:schemas-microsoft-com:office:word" xmlns:w="http://schemas.openxmlformats.org/wordprocessingml/2006/main" xmlns:w14="http://schemas.microsoft.com/office/word/2010/wordml" xmlns:w15="http://schemas.microsoft.com/office/word/2012/wordml" xmlns:w16cex="http://schemas.microsoft.com/office/word/2018/wordml/cex" xmlns:w16cid="http://schemas.microsoft.com/office/word/2016/wordml/cid" xmlns:w16="http://schemas.microsoft.com/office/word/2018/wordml" xmlns:w16sdtdh="http://schemas.microsoft.com/office/word/2020/wordml/sdtdatahash" xmlns:w16se="http://schemas.microsoft.com/office/word/2015/wordml/symex" xmlns:wpg="http://schemas.microsoft.com/office/word/2010/wordprocessingGroup" xmlns:wpi="http://schemas.microsoft.com/office/word/2010/wordprocessingInk" xmlns:wne="http://schemas.microsoft.com/office/word/2006/wordml" xmlns:wps="http://schemas.microsoft.com/office/word/2010/wordprocessingShape" mc:Ignorable="w14 w15 w16se w16cid w16 w16cex w16sdtdh wp14">
   <w:body>
     <w:p>
       <w:pPr>
@@ -22,51 +22,7 @@
           <w:szCs w:val="32"/>
           <w:u w:val="single"/>
         </w:rPr>
-        <w:t xml:space="preserve">TS </w:t>
-      </w:r>
-      <w:proofErr w:type="spellStart"/>
-      <w:r>
-        <w:rPr>
-          <w:b/>
-          <w:bCs/>
-          <w:sz w:val="32"/>
-          <w:szCs w:val="32"/>
-          <w:u w:val="single"/>
-        </w:rPr>
-        <w:t>Pada</w:t>
-      </w:r>
-      <w:proofErr w:type="spellEnd"/>
-      <w:r>
-        <w:rPr>
-          <w:b/>
-          <w:bCs/>
-          <w:sz w:val="32"/>
-          <w:szCs w:val="32"/>
-          <w:u w:val="single"/>
-        </w:rPr>
-        <w:t xml:space="preserve"> </w:t>
-      </w:r>
-      <w:proofErr w:type="spellStart"/>
-      <w:r>
-        <w:rPr>
-          <w:b/>
-          <w:bCs/>
-          <w:sz w:val="32"/>
-          <w:szCs w:val="32"/>
-          <w:u w:val="single"/>
-        </w:rPr>
-        <w:t>Paatam</w:t>
-      </w:r>
-      <w:proofErr w:type="spellEnd"/>
-      <w:r>
-        <w:rPr>
-          <w:b/>
-          <w:bCs/>
-          <w:sz w:val="32"/>
-          <w:szCs w:val="32"/>
-          <w:u w:val="single"/>
-        </w:rPr>
-        <w:t xml:space="preserve"> </w:t>
+        <w:t xml:space="preserve">TS Pada Paatam </w:t>
       </w:r>
       <w:r>
         <w:rPr>
@@ -167,18 +123,36 @@
         <w:spacing w:before="0" w:line="240" w:lineRule="auto"/>
         <w:jc w:val="center"/>
         <w:rPr>
-          <w:bCs/>
-          <w:sz w:val="32"/>
-          <w:szCs w:val="32"/>
+          <w:b/>
+          <w:sz w:val="28"/>
+          <w:szCs w:val="28"/>
         </w:rPr>
       </w:pPr>
       <w:r>
         <w:rPr>
-          <w:bCs/>
-          <w:sz w:val="32"/>
-          <w:szCs w:val="32"/>
-        </w:rPr>
-        <w:t>(ignore those which are already incorporated in your book’s version and date)</w:t>
+          <w:b/>
+          <w:sz w:val="28"/>
+          <w:szCs w:val="28"/>
+        </w:rPr>
+        <w:t>(</w:t>
+      </w:r>
+      <w:proofErr w:type="gramStart"/>
+      <w:r>
+        <w:rPr>
+          <w:b/>
+          <w:sz w:val="28"/>
+          <w:szCs w:val="28"/>
+        </w:rPr>
+        <w:t>ignore</w:t>
+      </w:r>
+      <w:proofErr w:type="gramEnd"/>
+      <w:r>
+        <w:rPr>
+          <w:b/>
+          <w:sz w:val="28"/>
+          <w:szCs w:val="28"/>
+        </w:rPr>
+        <w:t xml:space="preserve"> those which are already incorporated in your book’s version and date)</w:t>
       </w:r>
     </w:p>
     <w:tbl>
@@ -371,7 +345,6 @@
               </w:rPr>
               <w:t xml:space="preserve">– </w:t>
             </w:r>
-            <w:proofErr w:type="spellStart"/>
             <w:r>
               <w:rPr>
                 <w:rFonts w:cs="Arial"/>
@@ -381,7 +354,6 @@
               </w:rPr>
               <w:t>Vaakyam</w:t>
             </w:r>
-            <w:proofErr w:type="spellEnd"/>
           </w:p>
           <w:p>
             <w:pPr>
@@ -424,8 +396,6 @@
               </w:rPr>
               <w:t>7</w:t>
             </w:r>
-            <w:bookmarkStart w:id="0" w:name="_GoBack"/>
-            <w:bookmarkEnd w:id="0"/>
           </w:p>
           <w:p>
             <w:pPr>
@@ -441,7 +411,6 @@
                 <w:szCs w:val="28"/>
               </w:rPr>
             </w:pPr>
-            <w:proofErr w:type="spellStart"/>
             <w:r>
               <w:rPr>
                 <w:rFonts w:cs="Arial"/>
@@ -449,17 +418,7 @@
                 <w:sz w:val="28"/>
                 <w:szCs w:val="28"/>
               </w:rPr>
-              <w:t>Panchaati</w:t>
-            </w:r>
-            <w:proofErr w:type="spellEnd"/>
-            <w:r>
-              <w:rPr>
-                <w:rFonts w:cs="Arial"/>
-                <w:b/>
-                <w:sz w:val="28"/>
-                <w:szCs w:val="28"/>
-              </w:rPr>
-              <w:t xml:space="preserve"> No. </w:t>
+              <w:t xml:space="preserve">Panchaati No. </w:t>
             </w:r>
             <w:r>
               <w:rPr>
@@ -497,80 +456,131 @@
                 <w:lang w:val="en-IN" w:eastAsia="en-IN"/>
               </w:rPr>
             </w:pPr>
-            <w:proofErr w:type="spellStart"/>
-            <w:r>
-              <w:rPr>
-                <w:rFonts w:ascii="BRH Devanagari Extra" w:hAnsi="BRH Devanagari Extra" w:cs="BRH Devanagari Extra"/>
-                <w:sz w:val="40"/>
-                <w:szCs w:val="40"/>
-              </w:rPr>
-              <w:t>iuÉÉ</w:t>
-            </w:r>
-            <w:proofErr w:type="spellEnd"/>
-            <w:r>
-              <w:rPr>
-                <w:rFonts w:ascii="BRH Devanagari Extra" w:hAnsi="BRH Devanagari Extra" w:cs="BRH Devanagari Extra"/>
-                <w:sz w:val="40"/>
-                <w:szCs w:val="40"/>
+            <w:r>
+              <w:rPr>
+                <w:rFonts w:ascii="Latha" w:hAnsi="Latha" w:cs="Latha" w:hint="cs"/>
+                <w:sz w:val="28"/>
+                <w:szCs w:val="28"/>
+                <w:cs/>
+                <w:lang w:bidi="ta-IN"/>
+              </w:rPr>
+              <w:t>த்வா</w:t>
+            </w:r>
+            <w:r>
+              <w:rPr>
+                <w:rFonts w:ascii="Mangal" w:hAnsi="Mangal" w:hint="cs"/>
+                <w:sz w:val="28"/>
+                <w:szCs w:val="28"/>
+                <w:cs/>
+                <w:lang w:bidi="ta-IN"/>
               </w:rPr>
               <w:t xml:space="preserve"> </w:t>
             </w:r>
-            <w:proofErr w:type="spellStart"/>
-            <w:r>
-              <w:rPr>
-                <w:rFonts w:ascii="BRH Devanagari Extra" w:hAnsi="BRH Devanagari Extra" w:cs="BRH Devanagari Extra"/>
-                <w:sz w:val="40"/>
-                <w:szCs w:val="40"/>
-              </w:rPr>
-              <w:t>xÉÑ</w:t>
-            </w:r>
-            <w:r>
-              <w:rPr>
-                <w:rFonts w:ascii="BRH Devanagari Extra" w:hAnsi="BRH Devanagari Extra" w:cs="BRH Devanagari Extra"/>
-                <w:sz w:val="40"/>
-                <w:szCs w:val="40"/>
+            <w:r>
+              <w:rPr>
+                <w:rFonts w:ascii="Latha" w:hAnsi="Latha" w:cs="Latha" w:hint="cs"/>
+                <w:sz w:val="28"/>
+                <w:szCs w:val="28"/>
+                <w:cs/>
+                <w:lang w:bidi="ta-IN"/>
+              </w:rPr>
+              <w:t>ஸு</w:t>
+            </w:r>
+            <w:r>
+              <w:rPr>
+                <w:rFonts w:ascii="Latha" w:hAnsi="Latha" w:cs="Latha" w:hint="cs"/>
+                <w:sz w:val="28"/>
+                <w:szCs w:val="28"/>
                 <w:highlight w:val="yellow"/>
-              </w:rPr>
-              <w:t>pÉ</w:t>
-            </w:r>
-            <w:proofErr w:type="spellEnd"/>
-            <w:r>
-              <w:rPr>
-                <w:rFonts w:ascii="BRH Malayalam Extra" w:hAnsi="BRH Malayalam Extra" w:cs="BRH Devanagari Extra"/>
-                <w:sz w:val="34"/>
-                <w:szCs w:val="40"/>
+                <w:cs/>
+                <w:lang w:bidi="ta-IN"/>
+              </w:rPr>
+              <w:t>ப</w:t>
+            </w:r>
+            <w:r>
+              <w:rPr>
+                <w:rFonts w:ascii="BRH Tamil Tab Extra" w:hAnsi="BRH Tamil Tab Extra"/>
+                <w:b/>
+                <w:sz w:val="36"/>
+                <w:szCs w:val="28"/>
                 <w:highlight w:val="yellow"/>
               </w:rPr>
-              <w:t>–</w:t>
-            </w:r>
-            <w:proofErr w:type="spellStart"/>
-            <w:r>
-              <w:rPr>
-                <w:rFonts w:ascii="BRH Devanagari Extra" w:hAnsi="BRH Devanagari Extra" w:cs="BRH Devanagari Extra"/>
-                <w:sz w:val="40"/>
-                <w:szCs w:val="40"/>
-              </w:rPr>
-              <w:t>uÉÈ</w:t>
-            </w:r>
-            <w:proofErr w:type="spellEnd"/>
-            <w:r>
-              <w:rPr>
-                <w:rFonts w:ascii="BRH Devanagari Extra" w:hAnsi="BRH Devanagari Extra" w:cs="BRH Devanagari Extra"/>
-                <w:sz w:val="40"/>
-                <w:szCs w:val="40"/>
+              <w:t>…</w:t>
+            </w:r>
+            <w:r>
+              <w:rPr>
+                <w:rFonts w:ascii="Latha" w:hAnsi="Latha" w:cs="Latha" w:hint="cs"/>
+                <w:b/>
+                <w:bCs/>
+                <w:position w:val="-12"/>
+                <w:sz w:val="28"/>
+                <w:szCs w:val="28"/>
+                <w:cs/>
+                <w:lang w:bidi="ta-IN"/>
+              </w:rPr>
+              <w:t>4</w:t>
+            </w:r>
+            <w:r>
+              <w:rPr>
+                <w:rFonts w:ascii="Latha" w:hAnsi="Latha" w:cs="Latha" w:hint="cs"/>
+                <w:sz w:val="28"/>
+                <w:szCs w:val="28"/>
+                <w:cs/>
+                <w:lang w:bidi="ta-IN"/>
+              </w:rPr>
+              <w:t>வ</w:t>
+            </w:r>
+            <w:r>
+              <w:rPr>
+                <w:rFonts w:ascii="Latha" w:hAnsi="Latha" w:cs="Latha" w:hint="cs"/>
+                <w:b/>
+                <w:bCs/>
+                <w:sz w:val="28"/>
+                <w:szCs w:val="28"/>
+                <w:cs/>
+                <w:lang w:bidi="ta-IN"/>
+              </w:rPr>
+              <w:t>:</w:t>
+            </w:r>
+            <w:r>
+              <w:rPr>
+                <w:rFonts w:ascii="Mangal" w:hAnsi="Mangal" w:hint="cs"/>
+                <w:sz w:val="28"/>
+                <w:szCs w:val="28"/>
+                <w:cs/>
+                <w:lang w:bidi="ta-IN"/>
               </w:rPr>
               <w:t xml:space="preserve"> </w:t>
             </w:r>
-            <w:proofErr w:type="spellStart"/>
-            <w:r>
-              <w:rPr>
-                <w:rFonts w:ascii="BRH Devanagari Extra" w:hAnsi="BRH Devanagari Extra" w:cs="BRH Devanagari Extra"/>
-                <w:sz w:val="40"/>
-                <w:szCs w:val="40"/>
-              </w:rPr>
-              <w:t>xÉÔrÉÉïþrÉ</w:t>
-            </w:r>
-            <w:proofErr w:type="spellEnd"/>
+            <w:r>
+              <w:rPr>
+                <w:rFonts w:ascii="Latha" w:hAnsi="Latha" w:cs="Latha" w:hint="cs"/>
+                <w:sz w:val="28"/>
+                <w:szCs w:val="28"/>
+                <w:cs/>
+                <w:lang w:bidi="ta-IN"/>
+              </w:rPr>
+              <w:t>ஸூர்யா</w:t>
+            </w:r>
+            <w:r>
+              <w:rPr>
+                <w:rFonts w:ascii="BRH Tamil Tab Extra" w:hAnsi="BRH Tamil Tab Extra"/>
+                <w:b/>
+                <w:sz w:val="36"/>
+                <w:szCs w:val="28"/>
+              </w:rPr>
+              <w:t>†</w:t>
+            </w:r>
+            <w:r>
+              <w:rPr>
+                <w:rFonts w:ascii="Latha" w:hAnsi="Latha" w:cs="Latha" w:hint="cs"/>
+                <w:sz w:val="28"/>
+                <w:szCs w:val="28"/>
+                <w:cs/>
+                <w:lang w:bidi="ta-IN"/>
+              </w:rPr>
+              <w:t>ய</w:t>
+            </w:r>
           </w:p>
         </w:tc>
         <w:tc>
@@ -594,79 +604,130 @@
                 <w:lang w:val="en-IN" w:eastAsia="en-IN"/>
               </w:rPr>
             </w:pPr>
-            <w:proofErr w:type="spellStart"/>
-            <w:r>
-              <w:rPr>
-                <w:rFonts w:ascii="BRH Devanagari Extra" w:hAnsi="BRH Devanagari Extra" w:cs="BRH Devanagari Extra"/>
-                <w:sz w:val="40"/>
-                <w:szCs w:val="40"/>
-              </w:rPr>
-              <w:t>iuÉÉ</w:t>
-            </w:r>
-            <w:proofErr w:type="spellEnd"/>
-            <w:r>
-              <w:rPr>
-                <w:rFonts w:ascii="BRH Devanagari Extra" w:hAnsi="BRH Devanagari Extra" w:cs="BRH Devanagari Extra"/>
-                <w:sz w:val="40"/>
-                <w:szCs w:val="40"/>
+            <w:r>
+              <w:rPr>
+                <w:rFonts w:ascii="Latha" w:hAnsi="Latha" w:cs="Latha" w:hint="cs"/>
+                <w:sz w:val="28"/>
+                <w:szCs w:val="28"/>
+                <w:cs/>
+                <w:lang w:bidi="ta-IN"/>
+              </w:rPr>
+              <w:t>த்வா</w:t>
+            </w:r>
+            <w:r>
+              <w:rPr>
+                <w:rFonts w:ascii="Mangal" w:hAnsi="Mangal" w:hint="cs"/>
+                <w:sz w:val="28"/>
+                <w:szCs w:val="28"/>
+                <w:cs/>
+                <w:lang w:bidi="ta-IN"/>
               </w:rPr>
               <w:t xml:space="preserve"> </w:t>
             </w:r>
-            <w:proofErr w:type="spellStart"/>
-            <w:r>
-              <w:rPr>
-                <w:rFonts w:ascii="BRH Devanagari Extra" w:hAnsi="BRH Devanagari Extra" w:cs="BRH Devanagari Extra"/>
-                <w:sz w:val="40"/>
-                <w:szCs w:val="40"/>
-              </w:rPr>
-              <w:t>xÉÑpÉ</w:t>
-            </w:r>
-            <w:r>
-              <w:rPr>
-                <w:rFonts w:ascii="BRH Devanagari Extra" w:hAnsi="BRH Devanagari Extra" w:cs="BRH Devanagari Extra"/>
-                <w:sz w:val="40"/>
-                <w:szCs w:val="40"/>
+            <w:r>
+              <w:rPr>
+                <w:rFonts w:ascii="Latha" w:hAnsi="Latha" w:cs="Latha" w:hint="cs"/>
+                <w:sz w:val="28"/>
+                <w:szCs w:val="28"/>
+                <w:cs/>
+                <w:lang w:bidi="ta-IN"/>
+              </w:rPr>
+              <w:t>ஸு</w:t>
+            </w:r>
+            <w:r>
+              <w:rPr>
+                <w:rFonts w:ascii="Latha" w:hAnsi="Latha" w:cs="Latha" w:hint="cs"/>
+                <w:sz w:val="28"/>
+                <w:szCs w:val="28"/>
+                <w:cs/>
+                <w:lang w:bidi="ta-IN"/>
+              </w:rPr>
+              <w:t>ப</w:t>
+            </w:r>
+            <w:r>
+              <w:rPr>
+                <w:rFonts w:ascii="Latha" w:hAnsi="Latha" w:cs="Latha" w:hint="cs"/>
+                <w:b/>
+                <w:bCs/>
+                <w:position w:val="-12"/>
+                <w:sz w:val="28"/>
+                <w:szCs w:val="28"/>
+                <w:cs/>
+                <w:lang w:bidi="ta-IN"/>
+              </w:rPr>
+              <w:t>4</w:t>
+            </w:r>
+            <w:r>
+              <w:rPr>
+                <w:rFonts w:ascii="Latha" w:hAnsi="Latha" w:cs="Latha" w:hint="cs"/>
+                <w:sz w:val="28"/>
+                <w:szCs w:val="28"/>
                 <w:highlight w:val="green"/>
-              </w:rPr>
-              <w:t>uÉ</w:t>
-            </w:r>
-            <w:proofErr w:type="spellEnd"/>
-            <w:r>
-              <w:rPr>
-                <w:rFonts w:ascii="BRH Malayalam Extra" w:hAnsi="BRH Malayalam Extra" w:cs="BRH Devanagari Extra"/>
-                <w:sz w:val="34"/>
-                <w:szCs w:val="40"/>
-                <w:highlight w:val="green"/>
-              </w:rPr>
-              <w:t>–</w:t>
-            </w:r>
-            <w:r>
-              <w:rPr>
-                <w:rFonts w:ascii="BRH Devanagari Extra" w:hAnsi="BRH Devanagari Extra" w:cs="BRH Devanagari Extra"/>
-                <w:sz w:val="40"/>
-                <w:szCs w:val="40"/>
-                <w:highlight w:val="green"/>
-              </w:rPr>
-              <w:t>È</w:t>
-            </w:r>
-            <w:r>
-              <w:rPr>
-                <w:rFonts w:ascii="BRH Devanagari Extra" w:hAnsi="BRH Devanagari Extra" w:cs="BRH Devanagari Extra"/>
-                <w:sz w:val="40"/>
-                <w:szCs w:val="40"/>
+                <w:cs/>
+                <w:lang w:bidi="ta-IN"/>
+              </w:rPr>
+              <w:t>வ</w:t>
+            </w:r>
+            <w:r>
+              <w:rPr>
+                <w:rFonts w:ascii="BRH Tamil Tab Extra" w:hAnsi="BRH Tamil Tab Extra"/>
+                <w:b/>
+                <w:sz w:val="36"/>
+                <w:szCs w:val="28"/>
+              </w:rPr>
+              <w:t>…</w:t>
+            </w:r>
+            <w:r>
+              <w:rPr>
+                <w:rFonts w:ascii="Latha" w:hAnsi="Latha" w:cs="Latha" w:hint="cs"/>
+                <w:b/>
+                <w:bCs/>
+                <w:sz w:val="28"/>
+                <w:szCs w:val="28"/>
+                <w:cs/>
+                <w:lang w:bidi="ta-IN"/>
+              </w:rPr>
+              <w:t>:</w:t>
+            </w:r>
+            <w:r>
+              <w:rPr>
+                <w:rFonts w:ascii="Mangal" w:hAnsi="Mangal" w:hint="cs"/>
+                <w:sz w:val="28"/>
+                <w:szCs w:val="28"/>
+                <w:cs/>
+                <w:lang w:bidi="ta-IN"/>
               </w:rPr>
               <w:t xml:space="preserve"> </w:t>
             </w:r>
-            <w:proofErr w:type="spellStart"/>
-            <w:r>
-              <w:rPr>
-                <w:rFonts w:ascii="BRH Devanagari Extra" w:hAnsi="BRH Devanagari Extra" w:cs="BRH Devanagari Extra"/>
-                <w:sz w:val="40"/>
-                <w:szCs w:val="40"/>
-              </w:rPr>
-              <w:t>xÉÔrÉÉïþrÉ</w:t>
-            </w:r>
-            <w:proofErr w:type="spellEnd"/>
+            <w:r>
+              <w:rPr>
+                <w:rFonts w:ascii="Latha" w:hAnsi="Latha" w:cs="Latha" w:hint="cs"/>
+                <w:sz w:val="28"/>
+                <w:szCs w:val="28"/>
+                <w:cs/>
+                <w:lang w:bidi="ta-IN"/>
+              </w:rPr>
+              <w:t>ஸூர்யா</w:t>
+            </w:r>
+            <w:r>
+              <w:rPr>
+                <w:rFonts w:ascii="BRH Tamil Tab Extra" w:hAnsi="BRH Tamil Tab Extra"/>
+                <w:b/>
+                <w:sz w:val="36"/>
+                <w:szCs w:val="28"/>
+              </w:rPr>
+              <w:t>†</w:t>
+            </w:r>
+            <w:r>
+              <w:rPr>
+                <w:rFonts w:ascii="Latha" w:hAnsi="Latha" w:cs="Latha" w:hint="cs"/>
+                <w:sz w:val="28"/>
+                <w:szCs w:val="28"/>
+                <w:cs/>
+                <w:lang w:bidi="ta-IN"/>
+              </w:rPr>
+              <w:t>ய</w:t>
+            </w:r>
           </w:p>
         </w:tc>
       </w:tr>
@@ -717,51 +778,7 @@
           <w:szCs w:val="32"/>
           <w:u w:val="single"/>
         </w:rPr>
-        <w:t xml:space="preserve">TS </w:t>
-      </w:r>
-      <w:proofErr w:type="spellStart"/>
-      <w:r>
-        <w:rPr>
-          <w:b/>
-          <w:bCs/>
-          <w:sz w:val="32"/>
-          <w:szCs w:val="32"/>
-          <w:u w:val="single"/>
-        </w:rPr>
-        <w:t>Pada</w:t>
-      </w:r>
-      <w:proofErr w:type="spellEnd"/>
-      <w:r>
-        <w:rPr>
-          <w:b/>
-          <w:bCs/>
-          <w:sz w:val="32"/>
-          <w:szCs w:val="32"/>
-          <w:u w:val="single"/>
-        </w:rPr>
-        <w:t xml:space="preserve"> </w:t>
-      </w:r>
-      <w:proofErr w:type="spellStart"/>
-      <w:r>
-        <w:rPr>
-          <w:b/>
-          <w:bCs/>
-          <w:sz w:val="32"/>
-          <w:szCs w:val="32"/>
-          <w:u w:val="single"/>
-        </w:rPr>
-        <w:t>Paatam</w:t>
-      </w:r>
-      <w:proofErr w:type="spellEnd"/>
-      <w:r>
-        <w:rPr>
-          <w:b/>
-          <w:bCs/>
-          <w:sz w:val="32"/>
-          <w:szCs w:val="32"/>
-          <w:u w:val="single"/>
-        </w:rPr>
-        <w:t xml:space="preserve"> </w:t>
+        <w:t xml:space="preserve">TS Pada Paatam </w:t>
       </w:r>
       <w:r>
         <w:rPr>
@@ -1069,20 +1086,8 @@
                 <w:sz w:val="28"/>
                 <w:szCs w:val="28"/>
               </w:rPr>
-              <w:t xml:space="preserve"> – </w:t>
-            </w:r>
-            <w:proofErr w:type="spellStart"/>
-            <w:r>
-              <w:rPr>
-                <w:rFonts w:cs="Arial"/>
-                <w:b/>
-                <w:bCs/>
-                <w:sz w:val="28"/>
-                <w:szCs w:val="28"/>
-              </w:rPr>
-              <w:t>Vaakyam</w:t>
-            </w:r>
-            <w:proofErr w:type="spellEnd"/>
+              <w:t xml:space="preserve"> – Vaakyam</w:t>
+            </w:r>
           </w:p>
           <w:p>
             <w:pPr>
@@ -1150,25 +1155,7 @@
                 <w:sz w:val="28"/>
                 <w:szCs w:val="28"/>
               </w:rPr>
-              <w:t xml:space="preserve"> </w:t>
-            </w:r>
-            <w:proofErr w:type="spellStart"/>
-            <w:r>
-              <w:rPr>
-                <w:b/>
-                <w:sz w:val="28"/>
-                <w:szCs w:val="28"/>
-              </w:rPr>
-              <w:t>Panchaati</w:t>
-            </w:r>
-            <w:proofErr w:type="spellEnd"/>
-            <w:r>
-              <w:rPr>
-                <w:b/>
-                <w:sz w:val="28"/>
-                <w:szCs w:val="28"/>
-              </w:rPr>
-              <w:t xml:space="preserve"> No. </w:t>
+              <w:t xml:space="preserve"> Panchaati No. </w:t>
             </w:r>
             <w:r>
               <w:rPr>
@@ -1594,51 +1581,7 @@
           <w:szCs w:val="32"/>
           <w:u w:val="single"/>
         </w:rPr>
-        <w:t xml:space="preserve">TS </w:t>
-      </w:r>
-      <w:proofErr w:type="spellStart"/>
-      <w:r>
-        <w:rPr>
-          <w:b/>
-          <w:bCs/>
-          <w:sz w:val="32"/>
-          <w:szCs w:val="32"/>
-          <w:u w:val="single"/>
-        </w:rPr>
-        <w:t>Pada</w:t>
-      </w:r>
-      <w:proofErr w:type="spellEnd"/>
-      <w:r>
-        <w:rPr>
-          <w:b/>
-          <w:bCs/>
-          <w:sz w:val="32"/>
-          <w:szCs w:val="32"/>
-          <w:u w:val="single"/>
-        </w:rPr>
-        <w:t xml:space="preserve"> </w:t>
-      </w:r>
-      <w:proofErr w:type="spellStart"/>
-      <w:r>
-        <w:rPr>
-          <w:b/>
-          <w:bCs/>
-          <w:sz w:val="32"/>
-          <w:szCs w:val="32"/>
-          <w:u w:val="single"/>
-        </w:rPr>
-        <w:t>Paatam</w:t>
-      </w:r>
-      <w:proofErr w:type="spellEnd"/>
-      <w:r>
-        <w:rPr>
-          <w:b/>
-          <w:bCs/>
-          <w:sz w:val="32"/>
-          <w:szCs w:val="32"/>
-          <w:u w:val="single"/>
-        </w:rPr>
-        <w:t xml:space="preserve"> </w:t>
+        <w:t xml:space="preserve">TS Pada Paatam </w:t>
       </w:r>
       <w:r>
         <w:rPr>
@@ -1947,19 +1890,8 @@
                 <w:sz w:val="28"/>
                 <w:szCs w:val="28"/>
               </w:rPr>
-              <w:t xml:space="preserve">TS 1.4.46.3 – </w:t>
-            </w:r>
-            <w:proofErr w:type="spellStart"/>
-            <w:r>
-              <w:rPr>
-                <w:rFonts w:cs="Arial"/>
-                <w:b/>
-                <w:sz w:val="28"/>
-                <w:szCs w:val="28"/>
-              </w:rPr>
-              <w:t>Padam</w:t>
-            </w:r>
-            <w:proofErr w:type="spellEnd"/>
+              <w:t>TS 1.4.46.3 – Padam</w:t>
+            </w:r>
           </w:p>
           <w:p>
             <w:pPr>
@@ -1975,7 +1907,6 @@
                 <w:szCs w:val="28"/>
               </w:rPr>
             </w:pPr>
-            <w:proofErr w:type="spellStart"/>
             <w:r>
               <w:rPr>
                 <w:rFonts w:cs="Arial"/>
@@ -1983,17 +1914,7 @@
                 <w:sz w:val="28"/>
                 <w:szCs w:val="28"/>
               </w:rPr>
-              <w:t>Padam</w:t>
-            </w:r>
-            <w:proofErr w:type="spellEnd"/>
-            <w:r>
-              <w:rPr>
-                <w:rFonts w:cs="Arial"/>
-                <w:b/>
-                <w:sz w:val="28"/>
-                <w:szCs w:val="28"/>
-              </w:rPr>
-              <w:t xml:space="preserve"> No. – 25</w:t>
+              <w:t>Padam No. – 25</w:t>
             </w:r>
           </w:p>
           <w:p>
@@ -2010,7 +1931,6 @@
                 <w:szCs w:val="28"/>
               </w:rPr>
             </w:pPr>
-            <w:proofErr w:type="spellStart"/>
             <w:r>
               <w:rPr>
                 <w:rFonts w:cs="Arial"/>
@@ -2018,17 +1938,7 @@
                 <w:sz w:val="28"/>
                 <w:szCs w:val="28"/>
               </w:rPr>
-              <w:t>Panchaati</w:t>
-            </w:r>
-            <w:proofErr w:type="spellEnd"/>
-            <w:r>
-              <w:rPr>
-                <w:rFonts w:cs="Arial"/>
-                <w:b/>
-                <w:sz w:val="28"/>
-                <w:szCs w:val="28"/>
-              </w:rPr>
-              <w:t xml:space="preserve"> No. - 54</w:t>
+              <w:t>Panchaati No. - 54</w:t>
             </w:r>
           </w:p>
         </w:tc>
@@ -2578,51 +2488,7 @@
           <w:szCs w:val="32"/>
           <w:u w:val="single"/>
         </w:rPr>
-        <w:t xml:space="preserve">TS </w:t>
-      </w:r>
-      <w:proofErr w:type="spellStart"/>
-      <w:r>
-        <w:rPr>
-          <w:b/>
-          <w:bCs/>
-          <w:sz w:val="32"/>
-          <w:szCs w:val="32"/>
-          <w:u w:val="single"/>
-        </w:rPr>
-        <w:t>Pada</w:t>
-      </w:r>
-      <w:proofErr w:type="spellEnd"/>
-      <w:r>
-        <w:rPr>
-          <w:b/>
-          <w:bCs/>
-          <w:sz w:val="32"/>
-          <w:szCs w:val="32"/>
-          <w:u w:val="single"/>
-        </w:rPr>
-        <w:t xml:space="preserve"> </w:t>
-      </w:r>
-      <w:proofErr w:type="spellStart"/>
-      <w:r>
-        <w:rPr>
-          <w:b/>
-          <w:bCs/>
-          <w:sz w:val="32"/>
-          <w:szCs w:val="32"/>
-          <w:u w:val="single"/>
-        </w:rPr>
-        <w:t>Paatam</w:t>
-      </w:r>
-      <w:proofErr w:type="spellEnd"/>
-      <w:r>
-        <w:rPr>
-          <w:b/>
-          <w:bCs/>
-          <w:sz w:val="32"/>
-          <w:szCs w:val="32"/>
-          <w:u w:val="single"/>
-        </w:rPr>
-        <w:t xml:space="preserve"> </w:t>
+        <w:t xml:space="preserve">TS Pada Paatam </w:t>
       </w:r>
       <w:r>
         <w:rPr>
@@ -2931,19 +2797,8 @@
                 <w:sz w:val="28"/>
                 <w:szCs w:val="28"/>
               </w:rPr>
-              <w:t xml:space="preserve">TS 1.4.27.1 – </w:t>
-            </w:r>
-            <w:proofErr w:type="spellStart"/>
-            <w:r>
-              <w:rPr>
-                <w:rFonts w:cs="Arial"/>
-                <w:b/>
-                <w:sz w:val="28"/>
-                <w:szCs w:val="28"/>
-              </w:rPr>
-              <w:t>Vaakyam</w:t>
-            </w:r>
-            <w:proofErr w:type="spellEnd"/>
+              <w:t>TS 1.4.27.1 – Vaakyam</w:t>
+            </w:r>
           </w:p>
           <w:p>
             <w:pPr>
@@ -2990,27 +2845,7 @@
                 <w:sz w:val="28"/>
                 <w:szCs w:val="28"/>
               </w:rPr>
-              <w:t xml:space="preserve"> </w:t>
-            </w:r>
-            <w:proofErr w:type="spellStart"/>
-            <w:r>
-              <w:rPr>
-                <w:rFonts w:cs="Arial"/>
-                <w:b/>
-                <w:sz w:val="28"/>
-                <w:szCs w:val="28"/>
-              </w:rPr>
-              <w:t>Panchaati</w:t>
-            </w:r>
-            <w:proofErr w:type="spellEnd"/>
-            <w:r>
-              <w:rPr>
-                <w:rFonts w:cs="Arial"/>
-                <w:b/>
-                <w:sz w:val="28"/>
-                <w:szCs w:val="28"/>
-              </w:rPr>
-              <w:t xml:space="preserve"> No. 28</w:t>
+              <w:t xml:space="preserve"> Panchaati No. 28</w:t>
             </w:r>
           </w:p>
         </w:tc>
@@ -3525,19 +3360,8 @@
                 <w:sz w:val="28"/>
                 <w:szCs w:val="28"/>
               </w:rPr>
-              <w:t xml:space="preserve">TS 1.4.27.1 – </w:t>
-            </w:r>
-            <w:proofErr w:type="spellStart"/>
-            <w:r>
-              <w:rPr>
-                <w:rFonts w:cs="Arial"/>
-                <w:b/>
-                <w:sz w:val="28"/>
-                <w:szCs w:val="28"/>
-              </w:rPr>
-              <w:t>Padam</w:t>
-            </w:r>
-            <w:proofErr w:type="spellEnd"/>
+              <w:t>TS 1.4.27.1 – Padam</w:t>
+            </w:r>
           </w:p>
           <w:p>
             <w:pPr>
@@ -3553,7 +3377,6 @@
                 <w:szCs w:val="28"/>
               </w:rPr>
             </w:pPr>
-            <w:proofErr w:type="spellStart"/>
             <w:r>
               <w:rPr>
                 <w:rFonts w:cs="Arial"/>
@@ -3561,17 +3384,7 @@
                 <w:sz w:val="28"/>
                 <w:szCs w:val="28"/>
               </w:rPr>
-              <w:t>Padam</w:t>
-            </w:r>
-            <w:proofErr w:type="spellEnd"/>
-            <w:r>
-              <w:rPr>
-                <w:rFonts w:cs="Arial"/>
-                <w:b/>
-                <w:sz w:val="28"/>
-                <w:szCs w:val="28"/>
-              </w:rPr>
-              <w:t xml:space="preserve"> No. – </w:t>
+              <w:t xml:space="preserve">Padam No. – </w:t>
             </w:r>
           </w:p>
           <w:p>
@@ -3595,27 +3408,7 @@
                 <w:sz w:val="28"/>
                 <w:szCs w:val="28"/>
               </w:rPr>
-              <w:t xml:space="preserve"> </w:t>
-            </w:r>
-            <w:proofErr w:type="spellStart"/>
-            <w:r>
-              <w:rPr>
-                <w:rFonts w:cs="Arial"/>
-                <w:b/>
-                <w:sz w:val="28"/>
-                <w:szCs w:val="28"/>
-              </w:rPr>
-              <w:t>Panchaati</w:t>
-            </w:r>
-            <w:proofErr w:type="spellEnd"/>
-            <w:r>
-              <w:rPr>
-                <w:rFonts w:cs="Arial"/>
-                <w:b/>
-                <w:sz w:val="28"/>
-                <w:szCs w:val="28"/>
-              </w:rPr>
-              <w:t xml:space="preserve"> No. 28</w:t>
+              <w:t xml:space="preserve"> Panchaati No. 28</w:t>
             </w:r>
           </w:p>
         </w:tc>
@@ -4071,51 +3864,7 @@
           <w:u w:val="single"/>
         </w:rPr>
         <w:lastRenderedPageBreak/>
-        <w:t xml:space="preserve">TS </w:t>
-      </w:r>
-      <w:proofErr w:type="spellStart"/>
-      <w:r>
-        <w:rPr>
-          <w:b/>
-          <w:bCs/>
-          <w:sz w:val="32"/>
-          <w:szCs w:val="32"/>
-          <w:u w:val="single"/>
-        </w:rPr>
-        <w:t>Pada</w:t>
-      </w:r>
-      <w:proofErr w:type="spellEnd"/>
-      <w:r>
-        <w:rPr>
-          <w:b/>
-          <w:bCs/>
-          <w:sz w:val="32"/>
-          <w:szCs w:val="32"/>
-          <w:u w:val="single"/>
-        </w:rPr>
-        <w:t xml:space="preserve"> </w:t>
-      </w:r>
-      <w:proofErr w:type="spellStart"/>
-      <w:r>
-        <w:rPr>
-          <w:b/>
-          <w:bCs/>
-          <w:sz w:val="32"/>
-          <w:szCs w:val="32"/>
-          <w:u w:val="single"/>
-        </w:rPr>
-        <w:t>Paatam</w:t>
-      </w:r>
-      <w:proofErr w:type="spellEnd"/>
-      <w:r>
-        <w:rPr>
-          <w:b/>
-          <w:bCs/>
-          <w:sz w:val="32"/>
-          <w:szCs w:val="32"/>
-          <w:u w:val="single"/>
-        </w:rPr>
-        <w:t xml:space="preserve"> </w:t>
+        <w:t xml:space="preserve">TS Pada Paatam </w:t>
       </w:r>
       <w:r>
         <w:rPr>
@@ -4445,19 +4194,8 @@
                 <w:sz w:val="28"/>
                 <w:szCs w:val="28"/>
               </w:rPr>
-              <w:t xml:space="preserve">TS 1.4.18.1 – </w:t>
-            </w:r>
-            <w:proofErr w:type="spellStart"/>
-            <w:r>
-              <w:rPr>
-                <w:rFonts w:cs="Arial"/>
-                <w:b/>
-                <w:sz w:val="28"/>
-                <w:szCs w:val="28"/>
-              </w:rPr>
-              <w:t>Vaakyam</w:t>
-            </w:r>
-            <w:proofErr w:type="spellEnd"/>
+              <w:t>TS 1.4.18.1 – Vaakyam</w:t>
+            </w:r>
           </w:p>
           <w:p>
             <w:pPr>
@@ -4503,25 +4241,7 @@
                 <w:sz w:val="28"/>
                 <w:szCs w:val="28"/>
               </w:rPr>
-              <w:t xml:space="preserve"> </w:t>
-            </w:r>
-            <w:proofErr w:type="spellStart"/>
-            <w:r>
-              <w:rPr>
-                <w:b/>
-                <w:sz w:val="28"/>
-                <w:szCs w:val="28"/>
-              </w:rPr>
-              <w:t>Panchaati</w:t>
-            </w:r>
-            <w:proofErr w:type="spellEnd"/>
-            <w:r>
-              <w:rPr>
-                <w:b/>
-                <w:sz w:val="28"/>
-                <w:szCs w:val="28"/>
-              </w:rPr>
-              <w:t xml:space="preserve"> No. 19</w:t>
+              <w:t xml:space="preserve"> Panchaati No. 19</w:t>
             </w:r>
           </w:p>
         </w:tc>
@@ -4831,19 +4551,8 @@
                 <w:sz w:val="28"/>
                 <w:szCs w:val="28"/>
               </w:rPr>
-              <w:t xml:space="preserve">TS 1.4.20.1 – </w:t>
-            </w:r>
-            <w:proofErr w:type="spellStart"/>
-            <w:r>
-              <w:rPr>
-                <w:rFonts w:cs="Arial"/>
-                <w:b/>
-                <w:sz w:val="28"/>
-                <w:szCs w:val="28"/>
-              </w:rPr>
-              <w:t>Vaakyam</w:t>
-            </w:r>
-            <w:proofErr w:type="spellEnd"/>
+              <w:t>TS 1.4.20.1 – Vaakyam</w:t>
+            </w:r>
           </w:p>
           <w:p>
             <w:pPr>
@@ -4890,27 +4599,7 @@
                 <w:sz w:val="28"/>
                 <w:szCs w:val="28"/>
               </w:rPr>
-              <w:t xml:space="preserve"> </w:t>
-            </w:r>
-            <w:proofErr w:type="spellStart"/>
-            <w:r>
-              <w:rPr>
-                <w:rFonts w:cs="Arial"/>
-                <w:b/>
-                <w:sz w:val="28"/>
-                <w:szCs w:val="28"/>
-              </w:rPr>
-              <w:t>Panchaati</w:t>
-            </w:r>
-            <w:proofErr w:type="spellEnd"/>
-            <w:r>
-              <w:rPr>
-                <w:rFonts w:cs="Arial"/>
-                <w:b/>
-                <w:sz w:val="28"/>
-                <w:szCs w:val="28"/>
-              </w:rPr>
-              <w:t xml:space="preserve"> No. 21</w:t>
+              <w:t xml:space="preserve"> Panchaati No. 21</w:t>
             </w:r>
           </w:p>
         </w:tc>
@@ -5297,19 +4986,8 @@
                 <w:sz w:val="28"/>
                 <w:szCs w:val="28"/>
               </w:rPr>
-              <w:t xml:space="preserve">TS 1.4.42.1 – </w:t>
-            </w:r>
-            <w:proofErr w:type="spellStart"/>
-            <w:r>
-              <w:rPr>
-                <w:rFonts w:cs="Arial"/>
-                <w:b/>
-                <w:sz w:val="28"/>
-                <w:szCs w:val="28"/>
-              </w:rPr>
-              <w:t>Vaakyam</w:t>
-            </w:r>
-            <w:proofErr w:type="spellEnd"/>
+              <w:t>TS 1.4.42.1 – Vaakyam</w:t>
+            </w:r>
           </w:p>
           <w:p>
             <w:pPr>
@@ -5356,27 +5034,7 @@
                 <w:sz w:val="28"/>
                 <w:szCs w:val="28"/>
               </w:rPr>
-              <w:t xml:space="preserve"> </w:t>
-            </w:r>
-            <w:proofErr w:type="spellStart"/>
-            <w:r>
-              <w:rPr>
-                <w:rFonts w:cs="Arial"/>
-                <w:b/>
-                <w:sz w:val="28"/>
-                <w:szCs w:val="28"/>
-              </w:rPr>
-              <w:t>Panchaati</w:t>
-            </w:r>
-            <w:proofErr w:type="spellEnd"/>
-            <w:r>
-              <w:rPr>
-                <w:rFonts w:cs="Arial"/>
-                <w:b/>
-                <w:sz w:val="28"/>
-                <w:szCs w:val="28"/>
-              </w:rPr>
-              <w:t xml:space="preserve"> No. 43</w:t>
+              <w:t xml:space="preserve"> Panchaati No. 43</w:t>
             </w:r>
           </w:p>
         </w:tc>
@@ -5814,19 +5472,8 @@
                 <w:sz w:val="28"/>
                 <w:szCs w:val="28"/>
               </w:rPr>
-              <w:t xml:space="preserve">TS 1.4.45.3 – </w:t>
-            </w:r>
-            <w:proofErr w:type="spellStart"/>
-            <w:r>
-              <w:rPr>
-                <w:rFonts w:cs="Arial"/>
-                <w:b/>
-                <w:sz w:val="28"/>
-                <w:szCs w:val="28"/>
-              </w:rPr>
-              <w:t>Padam</w:t>
-            </w:r>
-            <w:proofErr w:type="spellEnd"/>
+              <w:t>TS 1.4.45.3 – Padam</w:t>
+            </w:r>
           </w:p>
           <w:p>
             <w:pPr>
@@ -5842,7 +5489,6 @@
                 <w:szCs w:val="28"/>
               </w:rPr>
             </w:pPr>
-            <w:proofErr w:type="spellStart"/>
             <w:r>
               <w:rPr>
                 <w:rFonts w:cs="Arial"/>
@@ -5850,17 +5496,7 @@
                 <w:sz w:val="28"/>
                 <w:szCs w:val="28"/>
               </w:rPr>
-              <w:t>Padam</w:t>
-            </w:r>
-            <w:proofErr w:type="spellEnd"/>
-            <w:r>
-              <w:rPr>
-                <w:rFonts w:cs="Arial"/>
-                <w:b/>
-                <w:sz w:val="28"/>
-                <w:szCs w:val="28"/>
-              </w:rPr>
-              <w:t xml:space="preserve"> No. – 44</w:t>
+              <w:t>Padam No. – 44</w:t>
             </w:r>
           </w:p>
           <w:p>
@@ -5884,27 +5520,7 @@
                 <w:sz w:val="28"/>
                 <w:szCs w:val="28"/>
               </w:rPr>
-              <w:t xml:space="preserve"> </w:t>
-            </w:r>
-            <w:proofErr w:type="spellStart"/>
-            <w:r>
-              <w:rPr>
-                <w:rFonts w:cs="Arial"/>
-                <w:b/>
-                <w:sz w:val="28"/>
-                <w:szCs w:val="28"/>
-              </w:rPr>
-              <w:t>Panchaati</w:t>
-            </w:r>
-            <w:proofErr w:type="spellEnd"/>
-            <w:r>
-              <w:rPr>
-                <w:rFonts w:cs="Arial"/>
-                <w:b/>
-                <w:sz w:val="28"/>
-                <w:szCs w:val="28"/>
-              </w:rPr>
-              <w:t xml:space="preserve"> No. 51</w:t>
+              <w:t xml:space="preserve"> Panchaati No. 51</w:t>
             </w:r>
           </w:p>
         </w:tc>
@@ -6301,51 +5917,7 @@
           <w:u w:val="single"/>
         </w:rPr>
         <w:lastRenderedPageBreak/>
-        <w:t xml:space="preserve">TS </w:t>
-      </w:r>
-      <w:proofErr w:type="spellStart"/>
-      <w:r>
-        <w:rPr>
-          <w:b/>
-          <w:bCs/>
-          <w:sz w:val="32"/>
-          <w:szCs w:val="32"/>
-          <w:u w:val="single"/>
-        </w:rPr>
-        <w:t>Pada</w:t>
-      </w:r>
-      <w:proofErr w:type="spellEnd"/>
-      <w:r>
-        <w:rPr>
-          <w:b/>
-          <w:bCs/>
-          <w:sz w:val="32"/>
-          <w:szCs w:val="32"/>
-          <w:u w:val="single"/>
-        </w:rPr>
-        <w:t xml:space="preserve"> </w:t>
-      </w:r>
-      <w:proofErr w:type="spellStart"/>
-      <w:r>
-        <w:rPr>
-          <w:b/>
-          <w:bCs/>
-          <w:sz w:val="32"/>
-          <w:szCs w:val="32"/>
-          <w:u w:val="single"/>
-        </w:rPr>
-        <w:t>Paatam</w:t>
-      </w:r>
-      <w:proofErr w:type="spellEnd"/>
-      <w:r>
-        <w:rPr>
-          <w:b/>
-          <w:bCs/>
-          <w:sz w:val="32"/>
-          <w:szCs w:val="32"/>
-          <w:u w:val="single"/>
-        </w:rPr>
-        <w:t xml:space="preserve"> </w:t>
+        <w:t xml:space="preserve">TS Pada Paatam </w:t>
       </w:r>
       <w:r>
         <w:rPr>
@@ -6674,19 +6246,8 @@
                 <w:sz w:val="28"/>
                 <w:szCs w:val="28"/>
               </w:rPr>
-              <w:t xml:space="preserve">TS 1.4.13.1 – </w:t>
-            </w:r>
-            <w:proofErr w:type="spellStart"/>
-            <w:r>
-              <w:rPr>
-                <w:rFonts w:cs="Arial"/>
-                <w:b/>
-                <w:sz w:val="28"/>
-                <w:szCs w:val="28"/>
-              </w:rPr>
-              <w:t>Vaakyam</w:t>
-            </w:r>
-            <w:proofErr w:type="spellEnd"/>
+              <w:t>TS 1.4.13.1 – Vaakyam</w:t>
+            </w:r>
           </w:p>
           <w:p>
             <w:pPr>
@@ -6732,18 +6293,8 @@
                 <w:sz w:val="28"/>
                 <w:szCs w:val="28"/>
               </w:rPr>
-              <w:t xml:space="preserve">14th </w:t>
-            </w:r>
-            <w:proofErr w:type="spellStart"/>
-            <w:r>
-              <w:rPr>
-                <w:b/>
-                <w:sz w:val="28"/>
-                <w:szCs w:val="28"/>
-              </w:rPr>
-              <w:t>Panchaati</w:t>
-            </w:r>
-            <w:proofErr w:type="spellEnd"/>
+              <w:t>14th Panchaati</w:t>
+            </w:r>
           </w:p>
         </w:tc>
         <w:tc>
@@ -7209,51 +6760,7 @@
           <w:u w:val="single"/>
         </w:rPr>
         <w:lastRenderedPageBreak/>
-        <w:t xml:space="preserve">TS </w:t>
-      </w:r>
-      <w:proofErr w:type="spellStart"/>
-      <w:r>
-        <w:rPr>
-          <w:b/>
-          <w:bCs/>
-          <w:sz w:val="32"/>
-          <w:szCs w:val="32"/>
-          <w:u w:val="single"/>
-        </w:rPr>
-        <w:t>Pada</w:t>
-      </w:r>
-      <w:proofErr w:type="spellEnd"/>
-      <w:r>
-        <w:rPr>
-          <w:b/>
-          <w:bCs/>
-          <w:sz w:val="32"/>
-          <w:szCs w:val="32"/>
-          <w:u w:val="single"/>
-        </w:rPr>
-        <w:t xml:space="preserve"> </w:t>
-      </w:r>
-      <w:proofErr w:type="spellStart"/>
-      <w:r>
-        <w:rPr>
-          <w:b/>
-          <w:bCs/>
-          <w:sz w:val="32"/>
-          <w:szCs w:val="32"/>
-          <w:u w:val="single"/>
-        </w:rPr>
-        <w:t>Paatam</w:t>
-      </w:r>
-      <w:proofErr w:type="spellEnd"/>
-      <w:r>
-        <w:rPr>
-          <w:b/>
-          <w:bCs/>
-          <w:sz w:val="32"/>
-          <w:szCs w:val="32"/>
-          <w:u w:val="single"/>
-        </w:rPr>
-        <w:t xml:space="preserve"> – TS </w:t>
+        <w:t xml:space="preserve">TS Pada Paatam – TS </w:t>
       </w:r>
       <w:r>
         <w:rPr>
@@ -7486,27 +6993,7 @@
                 <w:szCs w:val="28"/>
                 <w:lang w:bidi="ta-IN"/>
               </w:rPr>
-              <w:t xml:space="preserve">This Correction is common to nearly 30 places where this </w:t>
-            </w:r>
-            <w:proofErr w:type="spellStart"/>
-            <w:r>
-              <w:rPr>
-                <w:rFonts w:cs="Latha"/>
-                <w:sz w:val="28"/>
-                <w:szCs w:val="28"/>
-                <w:lang w:bidi="ta-IN"/>
-              </w:rPr>
-              <w:t>padam</w:t>
-            </w:r>
-            <w:proofErr w:type="spellEnd"/>
-            <w:r>
-              <w:rPr>
-                <w:rFonts w:cs="Latha"/>
-                <w:sz w:val="28"/>
-                <w:szCs w:val="28"/>
-                <w:lang w:bidi="ta-IN"/>
-              </w:rPr>
-              <w:t xml:space="preserve"> is repeated from 5</w:t>
+              <w:t>This Correction is common to nearly 30 places where this padam is repeated from 5</w:t>
             </w:r>
             <w:r>
               <w:rPr>
@@ -8198,27 +7685,7 @@
                 <w:szCs w:val="28"/>
                 <w:lang w:bidi="ta-IN"/>
               </w:rPr>
-              <w:t xml:space="preserve">1.4.29.1  </w:t>
-            </w:r>
-            <w:proofErr w:type="spellStart"/>
-            <w:r>
-              <w:rPr>
-                <w:rFonts w:cs="Latha"/>
-                <w:sz w:val="28"/>
-                <w:szCs w:val="28"/>
-                <w:lang w:bidi="ta-IN"/>
-              </w:rPr>
-              <w:t>Padam</w:t>
-            </w:r>
-            <w:proofErr w:type="spellEnd"/>
-            <w:r>
-              <w:rPr>
-                <w:rFonts w:cs="Latha"/>
-                <w:sz w:val="28"/>
-                <w:szCs w:val="28"/>
-                <w:lang w:bidi="ta-IN"/>
-              </w:rPr>
-              <w:t xml:space="preserve"> 6</w:t>
+              <w:t>1.4.29.1  Padam 6</w:t>
             </w:r>
           </w:p>
         </w:tc>
@@ -8582,27 +8049,7 @@
                 <w:szCs w:val="28"/>
                 <w:lang w:bidi="ta-IN"/>
               </w:rPr>
-              <w:t xml:space="preserve">1.4.45.1 </w:t>
-            </w:r>
-            <w:proofErr w:type="spellStart"/>
-            <w:r>
-              <w:rPr>
-                <w:rFonts w:cs="Latha"/>
-                <w:sz w:val="28"/>
-                <w:szCs w:val="28"/>
-                <w:lang w:bidi="ta-IN"/>
-              </w:rPr>
-              <w:t>Padam</w:t>
-            </w:r>
-            <w:proofErr w:type="spellEnd"/>
-            <w:r>
-              <w:rPr>
-                <w:rFonts w:cs="Latha"/>
-                <w:sz w:val="28"/>
-                <w:szCs w:val="28"/>
-                <w:lang w:bidi="ta-IN"/>
-              </w:rPr>
-              <w:t xml:space="preserve"> 4</w:t>
+              <w:t>1.4.45.1 Padam 4</w:t>
             </w:r>
           </w:p>
         </w:tc>
@@ -8928,27 +8375,7 @@
                 <w:szCs w:val="28"/>
                 <w:lang w:bidi="ta-IN"/>
               </w:rPr>
-              <w:t xml:space="preserve">1.4.45.1 </w:t>
-            </w:r>
-            <w:proofErr w:type="spellStart"/>
-            <w:r>
-              <w:rPr>
-                <w:rFonts w:cs="Latha"/>
-                <w:sz w:val="28"/>
-                <w:szCs w:val="28"/>
-                <w:lang w:bidi="ta-IN"/>
-              </w:rPr>
-              <w:t>Padam</w:t>
-            </w:r>
-            <w:proofErr w:type="spellEnd"/>
-            <w:r>
-              <w:rPr>
-                <w:rFonts w:cs="Latha"/>
-                <w:sz w:val="28"/>
-                <w:szCs w:val="28"/>
-                <w:lang w:bidi="ta-IN"/>
-              </w:rPr>
-              <w:t xml:space="preserve"> 16</w:t>
+              <w:t>1.4.45.1 Padam 16</w:t>
             </w:r>
           </w:p>
         </w:tc>
@@ -9526,27 +8953,7 @@
                 <w:szCs w:val="28"/>
                 <w:lang w:bidi="ta-IN"/>
               </w:rPr>
-              <w:t xml:space="preserve">1.4.45.2 </w:t>
-            </w:r>
-            <w:proofErr w:type="spellStart"/>
-            <w:r>
-              <w:rPr>
-                <w:rFonts w:cs="Latha"/>
-                <w:sz w:val="28"/>
-                <w:szCs w:val="28"/>
-                <w:lang w:bidi="ta-IN"/>
-              </w:rPr>
-              <w:t>Padam</w:t>
-            </w:r>
-            <w:proofErr w:type="spellEnd"/>
-            <w:r>
-              <w:rPr>
-                <w:rFonts w:cs="Latha"/>
-                <w:sz w:val="28"/>
-                <w:szCs w:val="28"/>
-                <w:lang w:bidi="ta-IN"/>
-              </w:rPr>
-              <w:t xml:space="preserve"> 2</w:t>
+              <w:t>1.4.45.2 Padam 2</w:t>
             </w:r>
           </w:p>
         </w:tc>
@@ -9966,42 +9373,8 @@
           <w:szCs w:val="32"/>
           <w:u w:val="single"/>
         </w:rPr>
-        <w:t xml:space="preserve"> </w:t>
+        <w:t xml:space="preserve"> Pada Paatam</w:t>
       </w:r>
-      <w:proofErr w:type="spellStart"/>
-      <w:r>
-        <w:rPr>
-          <w:b/>
-          <w:bCs/>
-          <w:sz w:val="32"/>
-          <w:szCs w:val="32"/>
-          <w:u w:val="single"/>
-        </w:rPr>
-        <w:t>Pada</w:t>
-      </w:r>
-      <w:proofErr w:type="spellEnd"/>
-      <w:r>
-        <w:rPr>
-          <w:b/>
-          <w:bCs/>
-          <w:sz w:val="32"/>
-          <w:szCs w:val="32"/>
-          <w:u w:val="single"/>
-        </w:rPr>
-        <w:t xml:space="preserve"> </w:t>
-      </w:r>
-      <w:proofErr w:type="spellStart"/>
-      <w:r>
-        <w:rPr>
-          <w:b/>
-          <w:bCs/>
-          <w:sz w:val="32"/>
-          <w:szCs w:val="32"/>
-          <w:u w:val="single"/>
-        </w:rPr>
-        <w:t>Paatam</w:t>
-      </w:r>
-      <w:proofErr w:type="spellEnd"/>
       <w:r>
         <w:rPr>
           <w:b/>
@@ -10272,19 +9645,8 @@
                 <w:szCs w:val="28"/>
                 <w:lang w:bidi="ta-IN"/>
               </w:rPr>
-              <w:t xml:space="preserve"> </w:t>
-            </w:r>
-            <w:proofErr w:type="spellStart"/>
-            <w:r>
-              <w:rPr>
-                <w:rFonts w:cs="Latha"/>
-                <w:sz w:val="28"/>
-                <w:szCs w:val="28"/>
-                <w:lang w:bidi="ta-IN"/>
-              </w:rPr>
-              <w:t>Vaakyam</w:t>
-            </w:r>
-            <w:proofErr w:type="spellEnd"/>
+              <w:t xml:space="preserve"> Vaakyam</w:t>
+            </w:r>
           </w:p>
         </w:tc>
         <w:tc>
@@ -10587,19 +9949,8 @@
                 <w:szCs w:val="28"/>
                 <w:lang w:bidi="ta-IN"/>
               </w:rPr>
-              <w:t xml:space="preserve">TS 1.4.10.1 </w:t>
-            </w:r>
-            <w:proofErr w:type="spellStart"/>
-            <w:r>
-              <w:rPr>
-                <w:rFonts w:cs="Latha"/>
-                <w:sz w:val="28"/>
-                <w:szCs w:val="28"/>
-                <w:lang w:bidi="ta-IN"/>
-              </w:rPr>
-              <w:t>Padam</w:t>
-            </w:r>
-            <w:proofErr w:type="spellEnd"/>
+              <w:t>TS 1.4.10.1 Padam</w:t>
+            </w:r>
           </w:p>
         </w:tc>
         <w:tc>
@@ -11109,19 +10460,8 @@
                 <w:szCs w:val="28"/>
                 <w:lang w:bidi="ta-IN"/>
               </w:rPr>
-              <w:t xml:space="preserve">TS 1.4.1.2  </w:t>
-            </w:r>
-            <w:proofErr w:type="spellStart"/>
-            <w:r>
-              <w:rPr>
-                <w:rFonts w:cs="Latha"/>
-                <w:sz w:val="28"/>
-                <w:szCs w:val="28"/>
-                <w:lang w:bidi="ta-IN"/>
-              </w:rPr>
-              <w:t>Vaakyam</w:t>
-            </w:r>
-            <w:proofErr w:type="spellEnd"/>
+              <w:t>TS 1.4.1.2  Vaakyam</w:t>
+            </w:r>
           </w:p>
         </w:tc>
         <w:tc>
@@ -11404,19 +10744,8 @@
                 <w:szCs w:val="28"/>
                 <w:lang w:bidi="ta-IN"/>
               </w:rPr>
-              <w:t xml:space="preserve">.20.1 - </w:t>
-            </w:r>
-            <w:proofErr w:type="spellStart"/>
-            <w:r>
-              <w:rPr>
-                <w:rFonts w:cs="Arial"/>
-                <w:sz w:val="28"/>
-                <w:szCs w:val="28"/>
-                <w:lang w:bidi="ta-IN"/>
-              </w:rPr>
-              <w:t>Padam</w:t>
-            </w:r>
-            <w:proofErr w:type="spellEnd"/>
+              <w:t>.20.1 - Padam</w:t>
+            </w:r>
           </w:p>
         </w:tc>
         <w:tc>
@@ -11780,19 +11109,8 @@
                 <w:szCs w:val="28"/>
                 <w:lang w:bidi="ta-IN"/>
               </w:rPr>
-              <w:t xml:space="preserve">TS 1.4.44.3 </w:t>
-            </w:r>
-            <w:proofErr w:type="spellStart"/>
-            <w:r>
-              <w:rPr>
-                <w:rFonts w:cs="Arial"/>
-                <w:sz w:val="28"/>
-                <w:szCs w:val="28"/>
-                <w:lang w:bidi="ta-IN"/>
-              </w:rPr>
-              <w:t>Vaakyam</w:t>
-            </w:r>
-            <w:proofErr w:type="spellEnd"/>
+              <w:t>TS 1.4.44.3 Vaakyam</w:t>
+            </w:r>
           </w:p>
         </w:tc>
         <w:tc>
@@ -12112,7 +11430,7 @@
 </file>
 
 <file path=word/endnotes.xml><?xml version="1.0" encoding="utf-8"?>
-<w:endnotes xmlns:wpc="http://schemas.microsoft.com/office/word/2010/wordprocessingCanvas" xmlns:cx="http://schemas.microsoft.com/office/drawing/2014/chartex" xmlns:cx1="http://schemas.microsoft.com/office/drawing/2015/9/8/chartex" xmlns:mc="http://schemas.openxmlformats.org/markup-compatibility/2006" xmlns:o="urn:schemas-microsoft-com:office:office" xmlns:r="http://schemas.openxmlformats.org/officeDocument/2006/relationships" xmlns:m="http://schemas.openxmlformats.org/officeDocument/2006/math" xmlns:v="urn:schemas-microsoft-com:vml" xmlns:wp14="http://schemas.microsoft.com/office/word/2010/wordprocessingDrawing" xmlns:wp="http://schemas.openxmlformats.org/drawingml/2006/wordprocessingDrawing" xmlns:w10="urn:schemas-microsoft-com:office:word" xmlns:w="http://schemas.openxmlformats.org/wordprocessingml/2006/main" xmlns:w14="http://schemas.microsoft.com/office/word/2010/wordml" xmlns:w15="http://schemas.microsoft.com/office/word/2012/wordml" xmlns:w16se="http://schemas.microsoft.com/office/word/2015/wordml/symex" xmlns:wpg="http://schemas.microsoft.com/office/word/2010/wordprocessingGroup" xmlns:wpi="http://schemas.microsoft.com/office/word/2010/wordprocessingInk" xmlns:wne="http://schemas.microsoft.com/office/word/2006/wordml" xmlns:wps="http://schemas.microsoft.com/office/word/2010/wordprocessingShape" mc:Ignorable="w14 w15 w16se wp14">
+<w:endnotes xmlns:wpc="http://schemas.microsoft.com/office/word/2010/wordprocessingCanvas" xmlns:cx="http://schemas.microsoft.com/office/drawing/2014/chartex" xmlns:cx1="http://schemas.microsoft.com/office/drawing/2015/9/8/chartex" xmlns:cx2="http://schemas.microsoft.com/office/drawing/2015/10/21/chartex" xmlns:cx3="http://schemas.microsoft.com/office/drawing/2016/5/9/chartex" xmlns:cx4="http://schemas.microsoft.com/office/drawing/2016/5/10/chartex" xmlns:cx5="http://schemas.microsoft.com/office/drawing/2016/5/11/chartex" xmlns:cx6="http://schemas.microsoft.com/office/drawing/2016/5/12/chartex" xmlns:cx7="http://schemas.microsoft.com/office/drawing/2016/5/13/chartex" xmlns:cx8="http://schemas.microsoft.com/office/drawing/2016/5/14/chartex" xmlns:mc="http://schemas.openxmlformats.org/markup-compatibility/2006" xmlns:aink="http://schemas.microsoft.com/office/drawing/2016/ink" xmlns:am3d="http://schemas.microsoft.com/office/drawing/2017/model3d" xmlns:o="urn:schemas-microsoft-com:office:office" xmlns:r="http://schemas.openxmlformats.org/officeDocument/2006/relationships" xmlns:m="http://schemas.openxmlformats.org/officeDocument/2006/math" xmlns:v="urn:schemas-microsoft-com:vml" xmlns:wp14="http://schemas.microsoft.com/office/word/2010/wordprocessingDrawing" xmlns:wp="http://schemas.openxmlformats.org/drawingml/2006/wordprocessingDrawing" xmlns:w10="urn:schemas-microsoft-com:office:word" xmlns:w="http://schemas.openxmlformats.org/wordprocessingml/2006/main" xmlns:w14="http://schemas.microsoft.com/office/word/2010/wordml" xmlns:w15="http://schemas.microsoft.com/office/word/2012/wordml" xmlns:w16cex="http://schemas.microsoft.com/office/word/2018/wordml/cex" xmlns:w16cid="http://schemas.microsoft.com/office/word/2016/wordml/cid" xmlns:w16="http://schemas.microsoft.com/office/word/2018/wordml" xmlns:w16sdtdh="http://schemas.microsoft.com/office/word/2020/wordml/sdtdatahash" xmlns:w16se="http://schemas.microsoft.com/office/word/2015/wordml/symex" xmlns:wpg="http://schemas.microsoft.com/office/word/2010/wordprocessingGroup" xmlns:wpi="http://schemas.microsoft.com/office/word/2010/wordprocessingInk" xmlns:wne="http://schemas.microsoft.com/office/word/2006/wordml" xmlns:wps="http://schemas.microsoft.com/office/word/2010/wordprocessingShape" mc:Ignorable="w14 w15 w16se w16cid w16 w16cex w16sdtdh wp14">
   <w:endnote w:type="separator" w:id="-1">
     <w:p>
       <w:pPr>
@@ -12137,7 +11455,7 @@
 </file>
 
 <file path=word/footer1.xml><?xml version="1.0" encoding="utf-8"?>
-<w:ftr xmlns:wpc="http://schemas.microsoft.com/office/word/2010/wordprocessingCanvas" xmlns:cx="http://schemas.microsoft.com/office/drawing/2014/chartex" xmlns:cx1="http://schemas.microsoft.com/office/drawing/2015/9/8/chartex" xmlns:mc="http://schemas.openxmlformats.org/markup-compatibility/2006" xmlns:o="urn:schemas-microsoft-com:office:office" xmlns:r="http://schemas.openxmlformats.org/officeDocument/2006/relationships" xmlns:m="http://schemas.openxmlformats.org/officeDocument/2006/math" xmlns:v="urn:schemas-microsoft-com:vml" xmlns:wp14="http://schemas.microsoft.com/office/word/2010/wordprocessingDrawing" xmlns:wp="http://schemas.openxmlformats.org/drawingml/2006/wordprocessingDrawing" xmlns:w10="urn:schemas-microsoft-com:office:word" xmlns:w="http://schemas.openxmlformats.org/wordprocessingml/2006/main" xmlns:w14="http://schemas.microsoft.com/office/word/2010/wordml" xmlns:w15="http://schemas.microsoft.com/office/word/2012/wordml" xmlns:w16se="http://schemas.microsoft.com/office/word/2015/wordml/symex" xmlns:wpg="http://schemas.microsoft.com/office/word/2010/wordprocessingGroup" xmlns:wpi="http://schemas.microsoft.com/office/word/2010/wordprocessingInk" xmlns:wne="http://schemas.microsoft.com/office/word/2006/wordml" xmlns:wps="http://schemas.microsoft.com/office/word/2010/wordprocessingShape" mc:Ignorable="w14 w15 w16se wp14">
+<w:ftr xmlns:wpc="http://schemas.microsoft.com/office/word/2010/wordprocessingCanvas" xmlns:cx="http://schemas.microsoft.com/office/drawing/2014/chartex" xmlns:cx1="http://schemas.microsoft.com/office/drawing/2015/9/8/chartex" xmlns:cx2="http://schemas.microsoft.com/office/drawing/2015/10/21/chartex" xmlns:cx3="http://schemas.microsoft.com/office/drawing/2016/5/9/chartex" xmlns:cx4="http://schemas.microsoft.com/office/drawing/2016/5/10/chartex" xmlns:cx5="http://schemas.microsoft.com/office/drawing/2016/5/11/chartex" xmlns:cx6="http://schemas.microsoft.com/office/drawing/2016/5/12/chartex" xmlns:cx7="http://schemas.microsoft.com/office/drawing/2016/5/13/chartex" xmlns:cx8="http://schemas.microsoft.com/office/drawing/2016/5/14/chartex" xmlns:mc="http://schemas.openxmlformats.org/markup-compatibility/2006" xmlns:aink="http://schemas.microsoft.com/office/drawing/2016/ink" xmlns:am3d="http://schemas.microsoft.com/office/drawing/2017/model3d" xmlns:o="urn:schemas-microsoft-com:office:office" xmlns:r="http://schemas.openxmlformats.org/officeDocument/2006/relationships" xmlns:m="http://schemas.openxmlformats.org/officeDocument/2006/math" xmlns:v="urn:schemas-microsoft-com:vml" xmlns:wp14="http://schemas.microsoft.com/office/word/2010/wordprocessingDrawing" xmlns:wp="http://schemas.openxmlformats.org/drawingml/2006/wordprocessingDrawing" xmlns:w10="urn:schemas-microsoft-com:office:word" xmlns:w="http://schemas.openxmlformats.org/wordprocessingml/2006/main" xmlns:w14="http://schemas.microsoft.com/office/word/2010/wordml" xmlns:w15="http://schemas.microsoft.com/office/word/2012/wordml" xmlns:w16cex="http://schemas.microsoft.com/office/word/2018/wordml/cex" xmlns:w16cid="http://schemas.microsoft.com/office/word/2016/wordml/cid" xmlns:w16="http://schemas.microsoft.com/office/word/2018/wordml" xmlns:w16sdtdh="http://schemas.microsoft.com/office/word/2020/wordml/sdtdatahash" xmlns:w16se="http://schemas.microsoft.com/office/word/2015/wordml/symex" xmlns:wpg="http://schemas.microsoft.com/office/word/2010/wordprocessingGroup" xmlns:wpi="http://schemas.microsoft.com/office/word/2010/wordprocessingInk" xmlns:wne="http://schemas.microsoft.com/office/word/2006/wordml" xmlns:wps="http://schemas.microsoft.com/office/word/2010/wordprocessingShape" mc:Ignorable="w14 w15 w16se w16cid w16 w16cex w16sdtdh wp14">
   <w:p>
     <w:pPr>
       <w:pBdr>
@@ -12294,7 +11612,7 @@
 </file>
 
 <file path=word/footer2.xml><?xml version="1.0" encoding="utf-8"?>
-<w:ftr xmlns:wpc="http://schemas.microsoft.com/office/word/2010/wordprocessingCanvas" xmlns:cx="http://schemas.microsoft.com/office/drawing/2014/chartex" xmlns:cx1="http://schemas.microsoft.com/office/drawing/2015/9/8/chartex" xmlns:mc="http://schemas.openxmlformats.org/markup-compatibility/2006" xmlns:o="urn:schemas-microsoft-com:office:office" xmlns:r="http://schemas.openxmlformats.org/officeDocument/2006/relationships" xmlns:m="http://schemas.openxmlformats.org/officeDocument/2006/math" xmlns:v="urn:schemas-microsoft-com:vml" xmlns:wp14="http://schemas.microsoft.com/office/word/2010/wordprocessingDrawing" xmlns:wp="http://schemas.openxmlformats.org/drawingml/2006/wordprocessingDrawing" xmlns:w10="urn:schemas-microsoft-com:office:word" xmlns:w="http://schemas.openxmlformats.org/wordprocessingml/2006/main" xmlns:w14="http://schemas.microsoft.com/office/word/2010/wordml" xmlns:w15="http://schemas.microsoft.com/office/word/2012/wordml" xmlns:w16se="http://schemas.microsoft.com/office/word/2015/wordml/symex" xmlns:wpg="http://schemas.microsoft.com/office/word/2010/wordprocessingGroup" xmlns:wpi="http://schemas.microsoft.com/office/word/2010/wordprocessingInk" xmlns:wne="http://schemas.microsoft.com/office/word/2006/wordml" xmlns:wps="http://schemas.microsoft.com/office/word/2010/wordprocessingShape" mc:Ignorable="w14 w15 w16se wp14">
+<w:ftr xmlns:wpc="http://schemas.microsoft.com/office/word/2010/wordprocessingCanvas" xmlns:cx="http://schemas.microsoft.com/office/drawing/2014/chartex" xmlns:cx1="http://schemas.microsoft.com/office/drawing/2015/9/8/chartex" xmlns:cx2="http://schemas.microsoft.com/office/drawing/2015/10/21/chartex" xmlns:cx3="http://schemas.microsoft.com/office/drawing/2016/5/9/chartex" xmlns:cx4="http://schemas.microsoft.com/office/drawing/2016/5/10/chartex" xmlns:cx5="http://schemas.microsoft.com/office/drawing/2016/5/11/chartex" xmlns:cx6="http://schemas.microsoft.com/office/drawing/2016/5/12/chartex" xmlns:cx7="http://schemas.microsoft.com/office/drawing/2016/5/13/chartex" xmlns:cx8="http://schemas.microsoft.com/office/drawing/2016/5/14/chartex" xmlns:mc="http://schemas.openxmlformats.org/markup-compatibility/2006" xmlns:aink="http://schemas.microsoft.com/office/drawing/2016/ink" xmlns:am3d="http://schemas.microsoft.com/office/drawing/2017/model3d" xmlns:o="urn:schemas-microsoft-com:office:office" xmlns:r="http://schemas.openxmlformats.org/officeDocument/2006/relationships" xmlns:m="http://schemas.openxmlformats.org/officeDocument/2006/math" xmlns:v="urn:schemas-microsoft-com:vml" xmlns:wp14="http://schemas.microsoft.com/office/word/2010/wordprocessingDrawing" xmlns:wp="http://schemas.openxmlformats.org/drawingml/2006/wordprocessingDrawing" xmlns:w10="urn:schemas-microsoft-com:office:word" xmlns:w="http://schemas.openxmlformats.org/wordprocessingml/2006/main" xmlns:w14="http://schemas.microsoft.com/office/word/2010/wordml" xmlns:w15="http://schemas.microsoft.com/office/word/2012/wordml" xmlns:w16cex="http://schemas.microsoft.com/office/word/2018/wordml/cex" xmlns:w16cid="http://schemas.microsoft.com/office/word/2016/wordml/cid" xmlns:w16="http://schemas.microsoft.com/office/word/2018/wordml" xmlns:w16sdtdh="http://schemas.microsoft.com/office/word/2020/wordml/sdtdatahash" xmlns:w16se="http://schemas.microsoft.com/office/word/2015/wordml/symex" xmlns:wpg="http://schemas.microsoft.com/office/word/2010/wordprocessingGroup" xmlns:wpi="http://schemas.microsoft.com/office/word/2010/wordprocessingInk" xmlns:wne="http://schemas.microsoft.com/office/word/2006/wordml" xmlns:wps="http://schemas.microsoft.com/office/word/2010/wordprocessingShape" mc:Ignorable="w14 w15 w16se w16cid w16 w16cex w16sdtdh wp14">
   <w:p>
     <w:pPr>
       <w:pBdr>
@@ -12451,7 +11769,7 @@
 </file>
 
 <file path=word/footnotes.xml><?xml version="1.0" encoding="utf-8"?>
-<w:footnotes xmlns:wpc="http://schemas.microsoft.com/office/word/2010/wordprocessingCanvas" xmlns:cx="http://schemas.microsoft.com/office/drawing/2014/chartex" xmlns:cx1="http://schemas.microsoft.com/office/drawing/2015/9/8/chartex" xmlns:mc="http://schemas.openxmlformats.org/markup-compatibility/2006" xmlns:o="urn:schemas-microsoft-com:office:office" xmlns:r="http://schemas.openxmlformats.org/officeDocument/2006/relationships" xmlns:m="http://schemas.openxmlformats.org/officeDocument/2006/math" xmlns:v="urn:schemas-microsoft-com:vml" xmlns:wp14="http://schemas.microsoft.com/office/word/2010/wordprocessingDrawing" xmlns:wp="http://schemas.openxmlformats.org/drawingml/2006/wordprocessingDrawing" xmlns:w10="urn:schemas-microsoft-com:office:word" xmlns:w="http://schemas.openxmlformats.org/wordprocessingml/2006/main" xmlns:w14="http://schemas.microsoft.com/office/word/2010/wordml" xmlns:w15="http://schemas.microsoft.com/office/word/2012/wordml" xmlns:w16se="http://schemas.microsoft.com/office/word/2015/wordml/symex" xmlns:wpg="http://schemas.microsoft.com/office/word/2010/wordprocessingGroup" xmlns:wpi="http://schemas.microsoft.com/office/word/2010/wordprocessingInk" xmlns:wne="http://schemas.microsoft.com/office/word/2006/wordml" xmlns:wps="http://schemas.microsoft.com/office/word/2010/wordprocessingShape" mc:Ignorable="w14 w15 w16se wp14">
+<w:footnotes xmlns:wpc="http://schemas.microsoft.com/office/word/2010/wordprocessingCanvas" xmlns:cx="http://schemas.microsoft.com/office/drawing/2014/chartex" xmlns:cx1="http://schemas.microsoft.com/office/drawing/2015/9/8/chartex" xmlns:cx2="http://schemas.microsoft.com/office/drawing/2015/10/21/chartex" xmlns:cx3="http://schemas.microsoft.com/office/drawing/2016/5/9/chartex" xmlns:cx4="http://schemas.microsoft.com/office/drawing/2016/5/10/chartex" xmlns:cx5="http://schemas.microsoft.com/office/drawing/2016/5/11/chartex" xmlns:cx6="http://schemas.microsoft.com/office/drawing/2016/5/12/chartex" xmlns:cx7="http://schemas.microsoft.com/office/drawing/2016/5/13/chartex" xmlns:cx8="http://schemas.microsoft.com/office/drawing/2016/5/14/chartex" xmlns:mc="http://schemas.openxmlformats.org/markup-compatibility/2006" xmlns:aink="http://schemas.microsoft.com/office/drawing/2016/ink" xmlns:am3d="http://schemas.microsoft.com/office/drawing/2017/model3d" xmlns:o="urn:schemas-microsoft-com:office:office" xmlns:r="http://schemas.openxmlformats.org/officeDocument/2006/relationships" xmlns:m="http://schemas.openxmlformats.org/officeDocument/2006/math" xmlns:v="urn:schemas-microsoft-com:vml" xmlns:wp14="http://schemas.microsoft.com/office/word/2010/wordprocessingDrawing" xmlns:wp="http://schemas.openxmlformats.org/drawingml/2006/wordprocessingDrawing" xmlns:w10="urn:schemas-microsoft-com:office:word" xmlns:w="http://schemas.openxmlformats.org/wordprocessingml/2006/main" xmlns:w14="http://schemas.microsoft.com/office/word/2010/wordml" xmlns:w15="http://schemas.microsoft.com/office/word/2012/wordml" xmlns:w16cex="http://schemas.microsoft.com/office/word/2018/wordml/cex" xmlns:w16cid="http://schemas.microsoft.com/office/word/2016/wordml/cid" xmlns:w16="http://schemas.microsoft.com/office/word/2018/wordml" xmlns:w16sdtdh="http://schemas.microsoft.com/office/word/2020/wordml/sdtdatahash" xmlns:w16se="http://schemas.microsoft.com/office/word/2015/wordml/symex" xmlns:wpg="http://schemas.microsoft.com/office/word/2010/wordprocessingGroup" xmlns:wpi="http://schemas.microsoft.com/office/word/2010/wordprocessingInk" xmlns:wne="http://schemas.microsoft.com/office/word/2006/wordml" xmlns:wps="http://schemas.microsoft.com/office/word/2010/wordprocessingShape" mc:Ignorable="w14 w15 w16se w16cid w16 w16cex w16sdtdh wp14">
   <w:footnote w:type="separator" w:id="-1">
     <w:p>
       <w:pPr>
@@ -12476,7 +11794,7 @@
 </file>
 
 <file path=word/header1.xml><?xml version="1.0" encoding="utf-8"?>
-<w:hdr xmlns:wpc="http://schemas.microsoft.com/office/word/2010/wordprocessingCanvas" xmlns:cx="http://schemas.microsoft.com/office/drawing/2014/chartex" xmlns:cx1="http://schemas.microsoft.com/office/drawing/2015/9/8/chartex" xmlns:mc="http://schemas.openxmlformats.org/markup-compatibility/2006" xmlns:o="urn:schemas-microsoft-com:office:office" xmlns:r="http://schemas.openxmlformats.org/officeDocument/2006/relationships" xmlns:m="http://schemas.openxmlformats.org/officeDocument/2006/math" xmlns:v="urn:schemas-microsoft-com:vml" xmlns:wp14="http://schemas.microsoft.com/office/word/2010/wordprocessingDrawing" xmlns:wp="http://schemas.openxmlformats.org/drawingml/2006/wordprocessingDrawing" xmlns:w10="urn:schemas-microsoft-com:office:word" xmlns:w="http://schemas.openxmlformats.org/wordprocessingml/2006/main" xmlns:w14="http://schemas.microsoft.com/office/word/2010/wordml" xmlns:w15="http://schemas.microsoft.com/office/word/2012/wordml" xmlns:w16se="http://schemas.microsoft.com/office/word/2015/wordml/symex" xmlns:wpg="http://schemas.microsoft.com/office/word/2010/wordprocessingGroup" xmlns:wpi="http://schemas.microsoft.com/office/word/2010/wordprocessingInk" xmlns:wne="http://schemas.microsoft.com/office/word/2006/wordml" xmlns:wps="http://schemas.microsoft.com/office/word/2010/wordprocessingShape" mc:Ignorable="w14 w15 w16se wp14">
+<w:hdr xmlns:wpc="http://schemas.microsoft.com/office/word/2010/wordprocessingCanvas" xmlns:cx="http://schemas.microsoft.com/office/drawing/2014/chartex" xmlns:cx1="http://schemas.microsoft.com/office/drawing/2015/9/8/chartex" xmlns:cx2="http://schemas.microsoft.com/office/drawing/2015/10/21/chartex" xmlns:cx3="http://schemas.microsoft.com/office/drawing/2016/5/9/chartex" xmlns:cx4="http://schemas.microsoft.com/office/drawing/2016/5/10/chartex" xmlns:cx5="http://schemas.microsoft.com/office/drawing/2016/5/11/chartex" xmlns:cx6="http://schemas.microsoft.com/office/drawing/2016/5/12/chartex" xmlns:cx7="http://schemas.microsoft.com/office/drawing/2016/5/13/chartex" xmlns:cx8="http://schemas.microsoft.com/office/drawing/2016/5/14/chartex" xmlns:mc="http://schemas.openxmlformats.org/markup-compatibility/2006" xmlns:aink="http://schemas.microsoft.com/office/drawing/2016/ink" xmlns:am3d="http://schemas.microsoft.com/office/drawing/2017/model3d" xmlns:o="urn:schemas-microsoft-com:office:office" xmlns:r="http://schemas.openxmlformats.org/officeDocument/2006/relationships" xmlns:m="http://schemas.openxmlformats.org/officeDocument/2006/math" xmlns:v="urn:schemas-microsoft-com:vml" xmlns:wp14="http://schemas.microsoft.com/office/word/2010/wordprocessingDrawing" xmlns:wp="http://schemas.openxmlformats.org/drawingml/2006/wordprocessingDrawing" xmlns:w10="urn:schemas-microsoft-com:office:word" xmlns:w="http://schemas.openxmlformats.org/wordprocessingml/2006/main" xmlns:w14="http://schemas.microsoft.com/office/word/2010/wordml" xmlns:w15="http://schemas.microsoft.com/office/word/2012/wordml" xmlns:w16cex="http://schemas.microsoft.com/office/word/2018/wordml/cex" xmlns:w16cid="http://schemas.microsoft.com/office/word/2016/wordml/cid" xmlns:w16="http://schemas.microsoft.com/office/word/2018/wordml" xmlns:w16sdtdh="http://schemas.microsoft.com/office/word/2020/wordml/sdtdatahash" xmlns:w16se="http://schemas.microsoft.com/office/word/2015/wordml/symex" xmlns:wpg="http://schemas.microsoft.com/office/word/2010/wordprocessingGroup" xmlns:wpi="http://schemas.microsoft.com/office/word/2010/wordprocessingInk" xmlns:wne="http://schemas.microsoft.com/office/word/2006/wordml" xmlns:wps="http://schemas.microsoft.com/office/word/2010/wordprocessingShape" mc:Ignorable="w14 w15 w16se w16cid w16 w16cex w16sdtdh wp14">
   <w:p>
     <w:pPr>
       <w:pStyle w:val="Header"/>
@@ -12489,7 +11807,7 @@
 </file>
 
 <file path=word/header2.xml><?xml version="1.0" encoding="utf-8"?>
-<w:hdr xmlns:wpc="http://schemas.microsoft.com/office/word/2010/wordprocessingCanvas" xmlns:cx="http://schemas.microsoft.com/office/drawing/2014/chartex" xmlns:cx1="http://schemas.microsoft.com/office/drawing/2015/9/8/chartex" xmlns:mc="http://schemas.openxmlformats.org/markup-compatibility/2006" xmlns:o="urn:schemas-microsoft-com:office:office" xmlns:r="http://schemas.openxmlformats.org/officeDocument/2006/relationships" xmlns:m="http://schemas.openxmlformats.org/officeDocument/2006/math" xmlns:v="urn:schemas-microsoft-com:vml" xmlns:wp14="http://schemas.microsoft.com/office/word/2010/wordprocessingDrawing" xmlns:wp="http://schemas.openxmlformats.org/drawingml/2006/wordprocessingDrawing" xmlns:w10="urn:schemas-microsoft-com:office:word" xmlns:w="http://schemas.openxmlformats.org/wordprocessingml/2006/main" xmlns:w14="http://schemas.microsoft.com/office/word/2010/wordml" xmlns:w15="http://schemas.microsoft.com/office/word/2012/wordml" xmlns:w16se="http://schemas.microsoft.com/office/word/2015/wordml/symex" xmlns:wpg="http://schemas.microsoft.com/office/word/2010/wordprocessingGroup" xmlns:wpi="http://schemas.microsoft.com/office/word/2010/wordprocessingInk" xmlns:wne="http://schemas.microsoft.com/office/word/2006/wordml" xmlns:wps="http://schemas.microsoft.com/office/word/2010/wordprocessingShape" mc:Ignorable="w14 w15 w16se wp14">
+<w:hdr xmlns:wpc="http://schemas.microsoft.com/office/word/2010/wordprocessingCanvas" xmlns:cx="http://schemas.microsoft.com/office/drawing/2014/chartex" xmlns:cx1="http://schemas.microsoft.com/office/drawing/2015/9/8/chartex" xmlns:cx2="http://schemas.microsoft.com/office/drawing/2015/10/21/chartex" xmlns:cx3="http://schemas.microsoft.com/office/drawing/2016/5/9/chartex" xmlns:cx4="http://schemas.microsoft.com/office/drawing/2016/5/10/chartex" xmlns:cx5="http://schemas.microsoft.com/office/drawing/2016/5/11/chartex" xmlns:cx6="http://schemas.microsoft.com/office/drawing/2016/5/12/chartex" xmlns:cx7="http://schemas.microsoft.com/office/drawing/2016/5/13/chartex" xmlns:cx8="http://schemas.microsoft.com/office/drawing/2016/5/14/chartex" xmlns:mc="http://schemas.openxmlformats.org/markup-compatibility/2006" xmlns:aink="http://schemas.microsoft.com/office/drawing/2016/ink" xmlns:am3d="http://schemas.microsoft.com/office/drawing/2017/model3d" xmlns:o="urn:schemas-microsoft-com:office:office" xmlns:r="http://schemas.openxmlformats.org/officeDocument/2006/relationships" xmlns:m="http://schemas.openxmlformats.org/officeDocument/2006/math" xmlns:v="urn:schemas-microsoft-com:vml" xmlns:wp14="http://schemas.microsoft.com/office/word/2010/wordprocessingDrawing" xmlns:wp="http://schemas.openxmlformats.org/drawingml/2006/wordprocessingDrawing" xmlns:w10="urn:schemas-microsoft-com:office:word" xmlns:w="http://schemas.openxmlformats.org/wordprocessingml/2006/main" xmlns:w14="http://schemas.microsoft.com/office/word/2010/wordml" xmlns:w15="http://schemas.microsoft.com/office/word/2012/wordml" xmlns:w16cex="http://schemas.microsoft.com/office/word/2018/wordml/cex" xmlns:w16cid="http://schemas.microsoft.com/office/word/2016/wordml/cid" xmlns:w16="http://schemas.microsoft.com/office/word/2018/wordml" xmlns:w16sdtdh="http://schemas.microsoft.com/office/word/2020/wordml/sdtdatahash" xmlns:w16se="http://schemas.microsoft.com/office/word/2015/wordml/symex" xmlns:wpg="http://schemas.microsoft.com/office/word/2010/wordprocessingGroup" xmlns:wpi="http://schemas.microsoft.com/office/word/2010/wordprocessingInk" xmlns:wne="http://schemas.microsoft.com/office/word/2006/wordml" xmlns:wps="http://schemas.microsoft.com/office/word/2010/wordprocessingShape" mc:Ignorable="w14 w15 w16se w16cid w16 w16cex w16sdtdh wp14">
   <w:p>
     <w:pPr>
       <w:pStyle w:val="Header"/>
@@ -12502,7 +11820,7 @@
 </file>
 
 <file path=word/styles.xml><?xml version="1.0" encoding="utf-8"?>
-<w:styles xmlns:mc="http://schemas.openxmlformats.org/markup-compatibility/2006" xmlns:r="http://schemas.openxmlformats.org/officeDocument/2006/relationships" xmlns:w="http://schemas.openxmlformats.org/wordprocessingml/2006/main" xmlns:w14="http://schemas.microsoft.com/office/word/2010/wordml" xmlns:w15="http://schemas.microsoft.com/office/word/2012/wordml" xmlns:w16se="http://schemas.microsoft.com/office/word/2015/wordml/symex" mc:Ignorable="w14 w15 w16se">
+<w:styles xmlns:mc="http://schemas.openxmlformats.org/markup-compatibility/2006" xmlns:r="http://schemas.openxmlformats.org/officeDocument/2006/relationships" xmlns:w="http://schemas.openxmlformats.org/wordprocessingml/2006/main" xmlns:w14="http://schemas.microsoft.com/office/word/2010/wordml" xmlns:w15="http://schemas.microsoft.com/office/word/2012/wordml" xmlns:w16cex="http://schemas.microsoft.com/office/word/2018/wordml/cex" xmlns:w16cid="http://schemas.microsoft.com/office/word/2016/wordml/cid" xmlns:w16="http://schemas.microsoft.com/office/word/2018/wordml" xmlns:w16sdtdh="http://schemas.microsoft.com/office/word/2020/wordml/sdtdatahash" xmlns:w16se="http://schemas.microsoft.com/office/word/2015/wordml/symex" mc:Ignorable="w14 w15 w16se w16cid w16 w16cex w16sdtdh">
   <w:docDefaults>
     <w:rPrDefault>
       <w:rPr>
@@ -12512,7 +11830,7 @@
     </w:rPrDefault>
     <w:pPrDefault/>
   </w:docDefaults>
-  <w:latentStyles w:defLockedState="0" w:defUIPriority="99" w:defSemiHidden="0" w:defUnhideWhenUsed="0" w:defQFormat="0" w:count="371">
+  <w:latentStyles w:defLockedState="0" w:defUIPriority="99" w:defSemiHidden="0" w:defUnhideWhenUsed="0" w:defQFormat="0" w:count="376">
     <w:lsdException w:name="Normal" w:uiPriority="0" w:qFormat="1"/>
     <w:lsdException w:name="heading 1" w:uiPriority="9" w:qFormat="1"/>
     <w:lsdException w:name="heading 2" w:semiHidden="1" w:uiPriority="9" w:unhideWhenUsed="1" w:qFormat="1"/>
@@ -12618,7 +11936,6 @@
     <w:lsdException w:name="HTML Sample" w:semiHidden="1" w:unhideWhenUsed="1"/>
     <w:lsdException w:name="HTML Typewriter" w:semiHidden="1" w:unhideWhenUsed="1"/>
     <w:lsdException w:name="HTML Variable" w:semiHidden="1" w:unhideWhenUsed="1"/>
-    <w:lsdException w:name="Normal Table" w:semiHidden="1" w:unhideWhenUsed="1"/>
     <w:lsdException w:name="annotation subject" w:semiHidden="1" w:unhideWhenUsed="1"/>
     <w:lsdException w:name="No List" w:semiHidden="1" w:unhideWhenUsed="1"/>
     <w:lsdException w:name="Outline List 1" w:semiHidden="1" w:unhideWhenUsed="1"/>
@@ -12661,11 +11978,8 @@
     <w:lsdException w:name="Table Contemporary" w:semiHidden="1" w:unhideWhenUsed="1"/>
     <w:lsdException w:name="Table Elegant" w:semiHidden="1" w:unhideWhenUsed="1"/>
     <w:lsdException w:name="Table Professional" w:semiHidden="1" w:unhideWhenUsed="1"/>
-    <w:lsdException w:name="Table Subtle 1" w:semiHidden="1" w:unhideWhenUsed="1"/>
     <w:lsdException w:name="Table Subtle 2" w:semiHidden="1" w:unhideWhenUsed="1"/>
     <w:lsdException w:name="Table Web 1" w:semiHidden="1" w:unhideWhenUsed="1"/>
-    <w:lsdException w:name="Table Web 2" w:semiHidden="1" w:unhideWhenUsed="1"/>
-    <w:lsdException w:name="Table Web 3" w:semiHidden="1" w:unhideWhenUsed="1"/>
     <w:lsdException w:name="Balloon Text" w:semiHidden="1" w:unhideWhenUsed="1"/>
     <w:lsdException w:name="Table Grid" w:uiPriority="59"/>
     <w:lsdException w:name="Table Theme" w:semiHidden="1" w:unhideWhenUsed="1"/>
@@ -12884,6 +12198,11 @@
     <w:lsdException w:name="List Table 5 Dark Accent 6" w:uiPriority="50"/>
     <w:lsdException w:name="List Table 6 Colorful Accent 6" w:uiPriority="51"/>
     <w:lsdException w:name="List Table 7 Colorful Accent 6" w:uiPriority="52"/>
+    <w:lsdException w:name="Mention" w:semiHidden="1" w:unhideWhenUsed="1"/>
+    <w:lsdException w:name="Smart Hyperlink" w:semiHidden="1" w:unhideWhenUsed="1"/>
+    <w:lsdException w:name="Hashtag" w:semiHidden="1" w:unhideWhenUsed="1"/>
+    <w:lsdException w:name="Unresolved Mention" w:semiHidden="1" w:unhideWhenUsed="1"/>
+    <w:lsdException w:name="Smart Link" w:semiHidden="1" w:unhideWhenUsed="1"/>
   </w:latentStyles>
   <w:style w:type="paragraph" w:default="1" w:styleId="Normal">
     <w:name w:val="Normal"/>

</xml_diff>